<commit_message>
Some notes BCA + HTML code up to 10
</commit_message>
<xml_diff>
--- a/BCA/UNIT-1 (3)Fy1s.docx
+++ b/BCA/UNIT-1 (3)Fy1s.docx
@@ -457,21 +457,7 @@
           <w:sz w:val="40"/>
           <w:szCs w:val="40"/>
         </w:rPr>
-        <w:t xml:space="preserve">Guiding </w:t>
-      </w:r>
-      <w:r>
-        <w:rPr>
-          <w:sz w:val="40"/>
-          <w:szCs w:val="40"/>
-        </w:rPr>
-        <w:t>behaviour</w:t>
-      </w:r>
-      <w:r>
-        <w:rPr>
-          <w:sz w:val="40"/>
-          <w:szCs w:val="40"/>
-        </w:rPr>
-        <w:t xml:space="preserve"> and actions within an organization or group.</w:t>
+        <w:t>Guiding behaviour and actions within an organization or group.</w:t>
       </w:r>
     </w:p>
     <w:p>
@@ -1039,6 +1025,132 @@
     </w:p>
     <w:p>
       <w:pPr>
+        <w:ind w:left="720"/>
+        <w:rPr>
+          <w:b/>
+          <w:bCs/>
+          <w:sz w:val="28"/>
+          <w:szCs w:val="28"/>
+        </w:rPr>
+      </w:pPr>
+      <w:r>
+        <w:rPr>
+          <w:b/>
+          <w:bCs/>
+          <w:sz w:val="28"/>
+          <w:szCs w:val="28"/>
+        </w:rPr>
+        <w:t>Clear</w:t>
+      </w:r>
+      <w:r>
+        <w:rPr>
+          <w:b/>
+          <w:bCs/>
+          <w:sz w:val="28"/>
+          <w:szCs w:val="28"/>
+        </w:rPr>
+        <w:t xml:space="preserve">, </w:t>
+      </w:r>
+      <w:r>
+        <w:rPr>
+          <w:b/>
+          <w:bCs/>
+          <w:sz w:val="28"/>
+          <w:szCs w:val="28"/>
+        </w:rPr>
+        <w:t>Concise</w:t>
+      </w:r>
+      <w:r>
+        <w:rPr>
+          <w:b/>
+          <w:bCs/>
+          <w:sz w:val="28"/>
+          <w:szCs w:val="28"/>
+        </w:rPr>
+        <w:t xml:space="preserve">, </w:t>
+      </w:r>
+      <w:r>
+        <w:rPr>
+          <w:b/>
+          <w:bCs/>
+          <w:sz w:val="28"/>
+          <w:szCs w:val="28"/>
+        </w:rPr>
+        <w:t>Concrete</w:t>
+      </w:r>
+      <w:r>
+        <w:rPr>
+          <w:sz w:val="28"/>
+          <w:szCs w:val="28"/>
+        </w:rPr>
+        <w:t xml:space="preserve">, </w:t>
+      </w:r>
+      <w:r>
+        <w:rPr>
+          <w:b/>
+          <w:bCs/>
+          <w:sz w:val="28"/>
+          <w:szCs w:val="28"/>
+        </w:rPr>
+        <w:t>Correct</w:t>
+      </w:r>
+      <w:r>
+        <w:rPr>
+          <w:b/>
+          <w:bCs/>
+          <w:sz w:val="28"/>
+          <w:szCs w:val="28"/>
+        </w:rPr>
+        <w:t xml:space="preserve">, </w:t>
+      </w:r>
+      <w:r>
+        <w:rPr>
+          <w:b/>
+          <w:bCs/>
+          <w:sz w:val="28"/>
+          <w:szCs w:val="28"/>
+        </w:rPr>
+        <w:t>Coherent</w:t>
+      </w:r>
+      <w:r>
+        <w:rPr>
+          <w:b/>
+          <w:bCs/>
+          <w:sz w:val="28"/>
+          <w:szCs w:val="28"/>
+        </w:rPr>
+        <w:t xml:space="preserve">, </w:t>
+      </w:r>
+      <w:r>
+        <w:rPr>
+          <w:b/>
+          <w:bCs/>
+          <w:sz w:val="28"/>
+          <w:szCs w:val="28"/>
+        </w:rPr>
+        <w:t>Complete</w:t>
+      </w:r>
+      <w:r>
+        <w:rPr>
+          <w:b/>
+          <w:bCs/>
+          <w:sz w:val="28"/>
+          <w:szCs w:val="28"/>
+        </w:rPr>
+        <w:t xml:space="preserve">, </w:t>
+      </w:r>
+      <w:r>
+        <w:rPr>
+          <w:b/>
+          <w:bCs/>
+          <w:sz w:val="28"/>
+          <w:szCs w:val="28"/>
+        </w:rPr>
+        <w:t>Courteous</w:t>
+      </w:r>
+    </w:p>
+    <w:p>
+      <w:pPr>
         <w:numPr>
           <w:ilvl w:val="0"/>
           <w:numId w:val="20"/>
@@ -1046,23 +1158,23 @@
         <w:rPr>
           <w:b/>
           <w:bCs/>
-          <w:sz w:val="40"/>
-          <w:szCs w:val="40"/>
-        </w:rPr>
-      </w:pPr>
-      <w:r>
-        <w:rPr>
-          <w:b/>
-          <w:bCs/>
-          <w:sz w:val="40"/>
-          <w:szCs w:val="40"/>
+          <w:sz w:val="32"/>
+          <w:szCs w:val="32"/>
+        </w:rPr>
+      </w:pPr>
+      <w:r>
+        <w:rPr>
+          <w:b/>
+          <w:bCs/>
+          <w:sz w:val="32"/>
+          <w:szCs w:val="32"/>
         </w:rPr>
         <w:t xml:space="preserve">Clear: </w:t>
       </w:r>
       <w:r>
         <w:rPr>
-          <w:sz w:val="40"/>
-          <w:szCs w:val="40"/>
+          <w:sz w:val="32"/>
+          <w:szCs w:val="32"/>
         </w:rPr>
         <w:t>Easily understood.</w:t>
       </w:r>
@@ -1076,23 +1188,23 @@
         <w:rPr>
           <w:b/>
           <w:bCs/>
-          <w:sz w:val="40"/>
-          <w:szCs w:val="40"/>
-        </w:rPr>
-      </w:pPr>
-      <w:r>
-        <w:rPr>
-          <w:b/>
-          <w:bCs/>
-          <w:sz w:val="40"/>
-          <w:szCs w:val="40"/>
+          <w:sz w:val="32"/>
+          <w:szCs w:val="32"/>
+        </w:rPr>
+      </w:pPr>
+      <w:r>
+        <w:rPr>
+          <w:b/>
+          <w:bCs/>
+          <w:sz w:val="32"/>
+          <w:szCs w:val="32"/>
         </w:rPr>
         <w:t xml:space="preserve">Concise: </w:t>
       </w:r>
       <w:r>
         <w:rPr>
-          <w:sz w:val="40"/>
-          <w:szCs w:val="40"/>
+          <w:sz w:val="32"/>
+          <w:szCs w:val="32"/>
         </w:rPr>
         <w:t>Brevity in communication.</w:t>
       </w:r>
@@ -1104,23 +1216,23 @@
           <w:numId w:val="20"/>
         </w:numPr>
         <w:rPr>
-          <w:sz w:val="40"/>
-          <w:szCs w:val="40"/>
-        </w:rPr>
-      </w:pPr>
-      <w:r>
-        <w:rPr>
-          <w:b/>
-          <w:bCs/>
-          <w:sz w:val="40"/>
-          <w:szCs w:val="40"/>
+          <w:sz w:val="32"/>
+          <w:szCs w:val="32"/>
+        </w:rPr>
+      </w:pPr>
+      <w:r>
+        <w:rPr>
+          <w:b/>
+          <w:bCs/>
+          <w:sz w:val="32"/>
+          <w:szCs w:val="32"/>
         </w:rPr>
         <w:t xml:space="preserve">Concrete: </w:t>
       </w:r>
       <w:r>
         <w:rPr>
-          <w:sz w:val="40"/>
-          <w:szCs w:val="40"/>
+          <w:sz w:val="32"/>
+          <w:szCs w:val="32"/>
         </w:rPr>
         <w:t>Specific and supported with facts.</w:t>
       </w:r>
@@ -1134,23 +1246,23 @@
         <w:rPr>
           <w:b/>
           <w:bCs/>
-          <w:sz w:val="40"/>
-          <w:szCs w:val="40"/>
-        </w:rPr>
-      </w:pPr>
-      <w:r>
-        <w:rPr>
-          <w:b/>
-          <w:bCs/>
-          <w:sz w:val="40"/>
-          <w:szCs w:val="40"/>
+          <w:sz w:val="32"/>
+          <w:szCs w:val="32"/>
+        </w:rPr>
+      </w:pPr>
+      <w:r>
+        <w:rPr>
+          <w:b/>
+          <w:bCs/>
+          <w:sz w:val="32"/>
+          <w:szCs w:val="32"/>
         </w:rPr>
         <w:t xml:space="preserve">Correct: </w:t>
       </w:r>
       <w:r>
         <w:rPr>
-          <w:sz w:val="40"/>
-          <w:szCs w:val="40"/>
+          <w:sz w:val="32"/>
+          <w:szCs w:val="32"/>
         </w:rPr>
         <w:t>Free from errors.</w:t>
       </w:r>
@@ -1162,23 +1274,23 @@
           <w:numId w:val="20"/>
         </w:numPr>
         <w:rPr>
-          <w:sz w:val="40"/>
-          <w:szCs w:val="40"/>
-        </w:rPr>
-      </w:pPr>
-      <w:r>
-        <w:rPr>
-          <w:b/>
-          <w:bCs/>
-          <w:sz w:val="40"/>
-          <w:szCs w:val="40"/>
+          <w:sz w:val="32"/>
+          <w:szCs w:val="32"/>
+        </w:rPr>
+      </w:pPr>
+      <w:r>
+        <w:rPr>
+          <w:b/>
+          <w:bCs/>
+          <w:sz w:val="32"/>
+          <w:szCs w:val="32"/>
         </w:rPr>
         <w:t xml:space="preserve">Coherent: </w:t>
       </w:r>
       <w:r>
         <w:rPr>
-          <w:sz w:val="40"/>
-          <w:szCs w:val="40"/>
+          <w:sz w:val="32"/>
+          <w:szCs w:val="32"/>
         </w:rPr>
         <w:t>Logical flow.</w:t>
       </w:r>
@@ -1192,23 +1304,23 @@
         <w:rPr>
           <w:b/>
           <w:bCs/>
-          <w:sz w:val="40"/>
-          <w:szCs w:val="40"/>
-        </w:rPr>
-      </w:pPr>
-      <w:r>
-        <w:rPr>
-          <w:b/>
-          <w:bCs/>
-          <w:sz w:val="40"/>
-          <w:szCs w:val="40"/>
+          <w:sz w:val="32"/>
+          <w:szCs w:val="32"/>
+        </w:rPr>
+      </w:pPr>
+      <w:r>
+        <w:rPr>
+          <w:b/>
+          <w:bCs/>
+          <w:sz w:val="32"/>
+          <w:szCs w:val="32"/>
         </w:rPr>
         <w:t xml:space="preserve">Complete: </w:t>
       </w:r>
       <w:r>
         <w:rPr>
-          <w:sz w:val="40"/>
-          <w:szCs w:val="40"/>
+          <w:sz w:val="32"/>
+          <w:szCs w:val="32"/>
         </w:rPr>
         <w:t>Inclusive of all necessary details.</w:t>
       </w:r>
@@ -1230,17 +1342,24 @@
         <w:rPr>
           <w:b/>
           <w:bCs/>
-          <w:sz w:val="40"/>
-          <w:szCs w:val="40"/>
+          <w:sz w:val="32"/>
+          <w:szCs w:val="32"/>
         </w:rPr>
         <w:t xml:space="preserve">Courteous: </w:t>
       </w:r>
       <w:r>
         <w:rPr>
-          <w:sz w:val="40"/>
-          <w:szCs w:val="40"/>
-        </w:rPr>
-        <w:t>Respectful and polite tone.</w:t>
+          <w:sz w:val="32"/>
+          <w:szCs w:val="32"/>
+        </w:rPr>
+        <w:t>Respectful and polite tone</w:t>
+      </w:r>
+      <w:r>
+        <w:rPr>
+          <w:sz w:val="40"/>
+          <w:szCs w:val="40"/>
+        </w:rPr>
+        <w:t>.</w:t>
       </w:r>
     </w:p>
     <w:p>
@@ -4909,6 +5028,7 @@
   <w:style w:type="character" w:default="1" w:styleId="DefaultParagraphFont">
     <w:name w:val="Default Paragraph Font"/>
     <w:uiPriority w:val="1"/>
+    <w:semiHidden/>
     <w:unhideWhenUsed/>
   </w:style>
   <w:style w:type="table" w:default="1" w:styleId="TableNormal">

</xml_diff>

<commit_message>
code in c up to 47 in html 20 and sum notes.
</commit_message>
<xml_diff>
--- a/BCA/UNIT-1 (3)Fy1s.docx
+++ b/BCA/UNIT-1 (3)Fy1s.docx
@@ -18,7 +18,7 @@
           <w:sz w:val="40"/>
           <w:szCs w:val="40"/>
         </w:rPr>
-        <w:t>Means of Communication: Overview</w:t>
+        <w:t>Means of Communication:</w:t>
       </w:r>
     </w:p>
     <w:p>
@@ -37,26 +37,49 @@
           <w:sz w:val="40"/>
           <w:szCs w:val="40"/>
         </w:rPr>
-        <w:t>1. Meaning and Definition</w:t>
+        <w:t>1. Meaning and Definition:</w:t>
       </w:r>
     </w:p>
     <w:p>
       <w:pPr>
-        <w:rPr>
-          <w:sz w:val="40"/>
-          <w:szCs w:val="40"/>
-        </w:rPr>
-      </w:pPr>
-      <w:r>
-        <w:rPr>
-          <w:sz w:val="40"/>
-          <w:szCs w:val="40"/>
-        </w:rPr>
-        <w:t>Communication refers to the process of sharing ideas, information, and messages between individuals or groups. It involves both verbal and non-verbal means to convey messages clearly and effectively.</w:t>
+        <w:numPr>
+          <w:ilvl w:val="0"/>
+          <w:numId w:val="22"/>
+        </w:numPr>
+        <w:rPr>
+          <w:sz w:val="40"/>
+          <w:szCs w:val="40"/>
+        </w:rPr>
+      </w:pPr>
+      <w:r>
+        <w:rPr>
+          <w:sz w:val="40"/>
+          <w:szCs w:val="40"/>
+        </w:rPr>
+        <w:t>Communication refers to the process of transmitting information, ideas, emotions, or knowledge from one individual or group to another.</w:t>
       </w:r>
     </w:p>
     <w:p>
       <w:pPr>
+        <w:numPr>
+          <w:ilvl w:val="0"/>
+          <w:numId w:val="22"/>
+        </w:numPr>
+        <w:rPr>
+          <w:sz w:val="40"/>
+          <w:szCs w:val="40"/>
+        </w:rPr>
+      </w:pPr>
+      <w:r>
+        <w:rPr>
+          <w:sz w:val="40"/>
+          <w:szCs w:val="40"/>
+        </w:rPr>
+        <w:t>Definition: It is the act of sharing information, where the sender conveys a message and the receiver interprets it.</w:t>
+      </w:r>
+    </w:p>
+    <w:p>
+      <w:pPr>
         <w:rPr>
           <w:b/>
           <w:bCs/>
@@ -71,21 +94,47 @@
           <w:sz w:val="40"/>
           <w:szCs w:val="40"/>
         </w:rPr>
-        <w:t>2. Process of Communication</w:t>
+        <w:t>2. Process of Communication:</w:t>
       </w:r>
     </w:p>
     <w:p>
       <w:pPr>
         <w:numPr>
           <w:ilvl w:val="0"/>
-          <w:numId w:val="14"/>
+          <w:numId w:val="23"/>
         </w:numPr>
+        <w:rPr>
+          <w:sz w:val="40"/>
+          <w:szCs w:val="40"/>
+        </w:rPr>
+      </w:pPr>
+      <w:r>
         <w:rPr>
           <w:b/>
           <w:bCs/>
           <w:sz w:val="40"/>
           <w:szCs w:val="40"/>
         </w:rPr>
+        <w:t xml:space="preserve">Sender: </w:t>
+      </w:r>
+      <w:r>
+        <w:rPr>
+          <w:sz w:val="40"/>
+          <w:szCs w:val="40"/>
+        </w:rPr>
+        <w:t>The initiator of the message.</w:t>
+      </w:r>
+    </w:p>
+    <w:p>
+      <w:pPr>
+        <w:numPr>
+          <w:ilvl w:val="0"/>
+          <w:numId w:val="23"/>
+        </w:numPr>
+        <w:rPr>
+          <w:sz w:val="40"/>
+          <w:szCs w:val="40"/>
+        </w:rPr>
       </w:pPr>
       <w:r>
         <w:rPr>
@@ -94,21 +143,21 @@
           <w:sz w:val="40"/>
           <w:szCs w:val="40"/>
         </w:rPr>
-        <w:t xml:space="preserve">Sender: </w:t>
-      </w:r>
-      <w:r>
-        <w:rPr>
-          <w:sz w:val="40"/>
-          <w:szCs w:val="40"/>
-        </w:rPr>
-        <w:t>Initiates the message.</w:t>
+        <w:t xml:space="preserve">Message: </w:t>
+      </w:r>
+      <w:r>
+        <w:rPr>
+          <w:sz w:val="40"/>
+          <w:szCs w:val="40"/>
+        </w:rPr>
+        <w:t>The content or information being communicated.</w:t>
       </w:r>
     </w:p>
     <w:p>
       <w:pPr>
         <w:numPr>
           <w:ilvl w:val="0"/>
-          <w:numId w:val="14"/>
+          <w:numId w:val="23"/>
         </w:numPr>
         <w:rPr>
           <w:b/>
@@ -131,8 +180,20 @@
           <w:sz w:val="40"/>
           <w:szCs w:val="40"/>
         </w:rPr>
-        <w:t>Transforming thoughts into</w:t>
-      </w:r>
+        <w:t>Converting the message into symbols or language.</w:t>
+      </w:r>
+    </w:p>
+    <w:p>
+      <w:pPr>
+        <w:numPr>
+          <w:ilvl w:val="0"/>
+          <w:numId w:val="23"/>
+        </w:numPr>
+        <w:rPr>
+          <w:sz w:val="40"/>
+          <w:szCs w:val="40"/>
+        </w:rPr>
+      </w:pPr>
       <w:r>
         <w:rPr>
           <w:b/>
@@ -140,21 +201,21 @@
           <w:sz w:val="40"/>
           <w:szCs w:val="40"/>
         </w:rPr>
-        <w:t xml:space="preserve"> </w:t>
-      </w:r>
-      <w:r>
-        <w:rPr>
-          <w:sz w:val="40"/>
-          <w:szCs w:val="40"/>
-        </w:rPr>
-        <w:t>communicable form (words, symbols, gestures).</w:t>
+        <w:t xml:space="preserve">Channel: </w:t>
+      </w:r>
+      <w:r>
+        <w:rPr>
+          <w:sz w:val="40"/>
+          <w:szCs w:val="40"/>
+        </w:rPr>
+        <w:t>The medium through which the message is sent (e.g., verbal, written, electronic).</w:t>
       </w:r>
     </w:p>
     <w:p>
       <w:pPr>
         <w:numPr>
           <w:ilvl w:val="0"/>
-          <w:numId w:val="14"/>
+          <w:numId w:val="23"/>
         </w:numPr>
         <w:rPr>
           <w:sz w:val="40"/>
@@ -168,49 +229,51 @@
           <w:sz w:val="40"/>
           <w:szCs w:val="40"/>
         </w:rPr>
-        <w:t xml:space="preserve">Message: </w:t>
-      </w:r>
-      <w:r>
-        <w:rPr>
-          <w:sz w:val="40"/>
-          <w:szCs w:val="40"/>
-        </w:rPr>
-        <w:t>Information or content being shared.</w:t>
+        <w:t xml:space="preserve">Receiver: </w:t>
+      </w:r>
+      <w:r>
+        <w:rPr>
+          <w:sz w:val="40"/>
+          <w:szCs w:val="40"/>
+        </w:rPr>
+        <w:t>The person or group for whom the message is intended.</w:t>
       </w:r>
     </w:p>
     <w:p>
       <w:pPr>
         <w:numPr>
           <w:ilvl w:val="0"/>
-          <w:numId w:val="14"/>
+          <w:numId w:val="23"/>
         </w:numPr>
-        <w:rPr>
-          <w:sz w:val="40"/>
-          <w:szCs w:val="40"/>
-        </w:rPr>
-      </w:pPr>
-      <w:r>
         <w:rPr>
           <w:b/>
           <w:bCs/>
           <w:sz w:val="40"/>
           <w:szCs w:val="40"/>
         </w:rPr>
-        <w:t>Channel</w:t>
-      </w:r>
-      <w:r>
-        <w:rPr>
-          <w:sz w:val="40"/>
-          <w:szCs w:val="40"/>
-        </w:rPr>
-        <w:t>: Medium used (e.g., speech, writing, email).</w:t>
+      </w:pPr>
+      <w:r>
+        <w:rPr>
+          <w:b/>
+          <w:bCs/>
+          <w:sz w:val="40"/>
+          <w:szCs w:val="40"/>
+        </w:rPr>
+        <w:t xml:space="preserve">Decoding: </w:t>
+      </w:r>
+      <w:r>
+        <w:rPr>
+          <w:sz w:val="40"/>
+          <w:szCs w:val="40"/>
+        </w:rPr>
+        <w:t>Interpreting the message.</w:t>
       </w:r>
     </w:p>
     <w:p>
       <w:pPr>
         <w:numPr>
           <w:ilvl w:val="0"/>
-          <w:numId w:val="14"/>
+          <w:numId w:val="23"/>
         </w:numPr>
         <w:rPr>
           <w:sz w:val="40"/>
@@ -224,51 +287,69 @@
           <w:sz w:val="40"/>
           <w:szCs w:val="40"/>
         </w:rPr>
-        <w:t xml:space="preserve">Receiver: </w:t>
-      </w:r>
-      <w:r>
-        <w:rPr>
-          <w:sz w:val="40"/>
-          <w:szCs w:val="40"/>
-        </w:rPr>
-        <w:t>Person/group who receives the message.</w:t>
+        <w:t xml:space="preserve">Feedback: </w:t>
+      </w:r>
+      <w:r>
+        <w:rPr>
+          <w:sz w:val="40"/>
+          <w:szCs w:val="40"/>
+        </w:rPr>
+        <w:t>The response from the receiver to the sender.</w:t>
       </w:r>
     </w:p>
     <w:p>
       <w:pPr>
         <w:numPr>
           <w:ilvl w:val="0"/>
-          <w:numId w:val="14"/>
+          <w:numId w:val="23"/>
         </w:numPr>
+        <w:rPr>
+          <w:sz w:val="40"/>
+          <w:szCs w:val="40"/>
+        </w:rPr>
+      </w:pPr>
+      <w:r>
         <w:rPr>
           <w:b/>
           <w:bCs/>
           <w:sz w:val="40"/>
           <w:szCs w:val="40"/>
         </w:rPr>
-      </w:pPr>
-      <w:r>
+        <w:lastRenderedPageBreak/>
+        <w:t xml:space="preserve">Noise: </w:t>
+      </w:r>
+      <w:r>
+        <w:rPr>
+          <w:sz w:val="40"/>
+          <w:szCs w:val="40"/>
+        </w:rPr>
+        <w:t>Any interference that distorts the message.</w:t>
+      </w:r>
+    </w:p>
+    <w:p>
+      <w:pPr>
         <w:rPr>
           <w:b/>
           <w:bCs/>
           <w:sz w:val="40"/>
           <w:szCs w:val="40"/>
         </w:rPr>
-        <w:t xml:space="preserve">Decoding: </w:t>
-      </w:r>
-      <w:r>
-        <w:rPr>
-          <w:sz w:val="40"/>
-          <w:szCs w:val="40"/>
-        </w:rPr>
-        <w:t>Interpreting the message.</w:t>
+      </w:pPr>
+      <w:r>
+        <w:rPr>
+          <w:b/>
+          <w:bCs/>
+          <w:sz w:val="40"/>
+          <w:szCs w:val="40"/>
+        </w:rPr>
+        <w:t>3. Functions of Communication:</w:t>
       </w:r>
     </w:p>
     <w:p>
       <w:pPr>
         <w:numPr>
           <w:ilvl w:val="0"/>
-          <w:numId w:val="14"/>
+          <w:numId w:val="24"/>
         </w:numPr>
         <w:rPr>
           <w:b/>
@@ -284,28 +365,54 @@
           <w:sz w:val="40"/>
           <w:szCs w:val="40"/>
         </w:rPr>
-        <w:t xml:space="preserve">Feedback: </w:t>
-      </w:r>
-      <w:r>
-        <w:rPr>
-          <w:sz w:val="40"/>
-          <w:szCs w:val="40"/>
-        </w:rPr>
-        <w:t>Response from the receiver, confirming understanding.</w:t>
+        <w:t xml:space="preserve">Informative: </w:t>
+      </w:r>
+      <w:r>
+        <w:rPr>
+          <w:sz w:val="40"/>
+          <w:szCs w:val="40"/>
+        </w:rPr>
+        <w:t>Providing data and information.</w:t>
       </w:r>
     </w:p>
     <w:p>
       <w:pPr>
         <w:numPr>
           <w:ilvl w:val="0"/>
-          <w:numId w:val="14"/>
+          <w:numId w:val="24"/>
         </w:numPr>
+        <w:rPr>
+          <w:sz w:val="40"/>
+          <w:szCs w:val="40"/>
+        </w:rPr>
+      </w:pPr>
+      <w:r>
         <w:rPr>
           <w:b/>
           <w:bCs/>
           <w:sz w:val="40"/>
           <w:szCs w:val="40"/>
         </w:rPr>
+        <w:t xml:space="preserve">Persuasive: </w:t>
+      </w:r>
+      <w:r>
+        <w:rPr>
+          <w:sz w:val="40"/>
+          <w:szCs w:val="40"/>
+        </w:rPr>
+        <w:t>Influencing or convincing others.</w:t>
+      </w:r>
+    </w:p>
+    <w:p>
+      <w:pPr>
+        <w:numPr>
+          <w:ilvl w:val="0"/>
+          <w:numId w:val="24"/>
+        </w:numPr>
+        <w:rPr>
+          <w:sz w:val="40"/>
+          <w:szCs w:val="40"/>
+        </w:rPr>
       </w:pPr>
       <w:r>
         <w:rPr>
@@ -314,18 +421,36 @@
           <w:sz w:val="40"/>
           <w:szCs w:val="40"/>
         </w:rPr>
-        <w:t xml:space="preserve">Noise: </w:t>
-      </w:r>
-      <w:r>
-        <w:rPr>
-          <w:sz w:val="40"/>
-          <w:szCs w:val="40"/>
-        </w:rPr>
-        <w:t>Any interference that distorts the message.</w:t>
+        <w:t xml:space="preserve">Motivational: </w:t>
+      </w:r>
+      <w:r>
+        <w:rPr>
+          <w:sz w:val="40"/>
+          <w:szCs w:val="40"/>
+        </w:rPr>
+        <w:t xml:space="preserve">Encouraging action or </w:t>
+      </w:r>
+      <w:r>
+        <w:rPr>
+          <w:sz w:val="40"/>
+          <w:szCs w:val="40"/>
+        </w:rPr>
+        <w:t>behaviour</w:t>
+      </w:r>
+      <w:r>
+        <w:rPr>
+          <w:sz w:val="40"/>
+          <w:szCs w:val="40"/>
+        </w:rPr>
+        <w:t>.</w:t>
       </w:r>
     </w:p>
     <w:p>
       <w:pPr>
+        <w:numPr>
+          <w:ilvl w:val="0"/>
+          <w:numId w:val="24"/>
+        </w:numPr>
         <w:rPr>
           <w:b/>
           <w:bCs/>
@@ -340,44 +465,68 @@
           <w:sz w:val="40"/>
           <w:szCs w:val="40"/>
         </w:rPr>
-        <w:t>3. Functions of Communication</w:t>
+        <w:t xml:space="preserve">Regulative: </w:t>
+      </w:r>
+      <w:r>
+        <w:rPr>
+          <w:sz w:val="40"/>
+          <w:szCs w:val="40"/>
+        </w:rPr>
+        <w:t>Controlling or guiding actions.</w:t>
       </w:r>
     </w:p>
     <w:p>
       <w:pPr>
         <w:numPr>
           <w:ilvl w:val="0"/>
-          <w:numId w:val="15"/>
+          <w:numId w:val="24"/>
         </w:numPr>
+        <w:rPr>
+          <w:sz w:val="40"/>
+          <w:szCs w:val="40"/>
+        </w:rPr>
+      </w:pPr>
+      <w:r>
         <w:rPr>
           <w:b/>
           <w:bCs/>
           <w:sz w:val="40"/>
           <w:szCs w:val="40"/>
         </w:rPr>
-      </w:pPr>
-      <w:r>
+        <w:t xml:space="preserve">Emotional expression: </w:t>
+      </w:r>
+      <w:r>
+        <w:rPr>
+          <w:sz w:val="40"/>
+          <w:szCs w:val="40"/>
+        </w:rPr>
+        <w:t>Sharing feelings and emotions.</w:t>
+      </w:r>
+    </w:p>
+    <w:p>
+      <w:pPr>
         <w:rPr>
           <w:b/>
           <w:bCs/>
           <w:sz w:val="40"/>
           <w:szCs w:val="40"/>
         </w:rPr>
-        <w:t xml:space="preserve">Informing: </w:t>
-      </w:r>
-      <w:r>
-        <w:rPr>
-          <w:sz w:val="40"/>
-          <w:szCs w:val="40"/>
-        </w:rPr>
-        <w:t>Sharing facts or knowledge.</w:t>
+      </w:pPr>
+      <w:r>
+        <w:rPr>
+          <w:b/>
+          <w:bCs/>
+          <w:sz w:val="40"/>
+          <w:szCs w:val="40"/>
+        </w:rPr>
+        <w:t>4. Objectives of Communication:</w:t>
       </w:r>
     </w:p>
     <w:p>
       <w:pPr>
         <w:numPr>
           <w:ilvl w:val="0"/>
-          <w:numId w:val="15"/>
+          <w:numId w:val="25"/>
         </w:numPr>
         <w:rPr>
           <w:sz w:val="40"/>
@@ -385,27 +534,127 @@
         </w:rPr>
       </w:pPr>
       <w:r>
+        <w:rPr>
+          <w:sz w:val="40"/>
+          <w:szCs w:val="40"/>
+        </w:rPr>
+        <w:t>To inform and educate.</w:t>
+      </w:r>
+    </w:p>
+    <w:p>
+      <w:pPr>
+        <w:numPr>
+          <w:ilvl w:val="0"/>
+          <w:numId w:val="25"/>
+        </w:numPr>
+        <w:rPr>
+          <w:sz w:val="40"/>
+          <w:szCs w:val="40"/>
+        </w:rPr>
+      </w:pPr>
+      <w:r>
+        <w:rPr>
+          <w:sz w:val="40"/>
+          <w:szCs w:val="40"/>
+        </w:rPr>
+        <w:t xml:space="preserve">To persuade or influence opinions and </w:t>
+      </w:r>
+      <w:r>
+        <w:rPr>
+          <w:sz w:val="40"/>
+          <w:szCs w:val="40"/>
+        </w:rPr>
+        <w:t>behaviours</w:t>
+      </w:r>
+      <w:r>
+        <w:rPr>
+          <w:sz w:val="40"/>
+          <w:szCs w:val="40"/>
+        </w:rPr>
+        <w:t>.</w:t>
+      </w:r>
+    </w:p>
+    <w:p>
+      <w:pPr>
+        <w:numPr>
+          <w:ilvl w:val="0"/>
+          <w:numId w:val="25"/>
+        </w:numPr>
+        <w:rPr>
+          <w:sz w:val="40"/>
+          <w:szCs w:val="40"/>
+        </w:rPr>
+      </w:pPr>
+      <w:r>
+        <w:rPr>
+          <w:sz w:val="40"/>
+          <w:szCs w:val="40"/>
+        </w:rPr>
+        <w:t>To motivate or encourage individuals or groups.</w:t>
+      </w:r>
+    </w:p>
+    <w:p>
+      <w:pPr>
+        <w:numPr>
+          <w:ilvl w:val="0"/>
+          <w:numId w:val="25"/>
+        </w:numPr>
+        <w:rPr>
+          <w:sz w:val="40"/>
+          <w:szCs w:val="40"/>
+        </w:rPr>
+      </w:pPr>
+      <w:r>
+        <w:rPr>
+          <w:sz w:val="40"/>
+          <w:szCs w:val="40"/>
+        </w:rPr>
+        <w:t>To facilitate decision-making and problem-solving.</w:t>
+      </w:r>
+    </w:p>
+    <w:p>
+      <w:pPr>
+        <w:numPr>
+          <w:ilvl w:val="0"/>
+          <w:numId w:val="25"/>
+        </w:numPr>
+        <w:rPr>
+          <w:sz w:val="40"/>
+          <w:szCs w:val="40"/>
+        </w:rPr>
+      </w:pPr>
+      <w:r>
+        <w:rPr>
+          <w:sz w:val="40"/>
+          <w:szCs w:val="40"/>
+        </w:rPr>
+        <w:t>To build and maintain relationships.</w:t>
+      </w:r>
+    </w:p>
+    <w:p>
+      <w:pPr>
         <w:rPr>
           <w:b/>
           <w:bCs/>
           <w:sz w:val="40"/>
           <w:szCs w:val="40"/>
         </w:rPr>
-        <w:t xml:space="preserve">Persuading: </w:t>
-      </w:r>
-      <w:r>
-        <w:rPr>
-          <w:sz w:val="40"/>
-          <w:szCs w:val="40"/>
-        </w:rPr>
-        <w:t>Influencing attitudes, decisions, or actions.</w:t>
+      </w:pPr>
+      <w:r>
+        <w:rPr>
+          <w:b/>
+          <w:bCs/>
+          <w:sz w:val="40"/>
+          <w:szCs w:val="40"/>
+        </w:rPr>
+        <w:t>5. Importance of Communication:</w:t>
       </w:r>
     </w:p>
     <w:p>
       <w:pPr>
         <w:numPr>
           <w:ilvl w:val="0"/>
-          <w:numId w:val="15"/>
+          <w:numId w:val="26"/>
         </w:numPr>
         <w:rPr>
           <w:sz w:val="40"/>
@@ -413,35 +662,111 @@
         </w:rPr>
       </w:pPr>
       <w:r>
+        <w:rPr>
+          <w:sz w:val="40"/>
+          <w:szCs w:val="40"/>
+        </w:rPr>
+        <w:t>Effective communication enhances understanding, collaboration, and efficiency.</w:t>
+      </w:r>
+    </w:p>
+    <w:p>
+      <w:pPr>
+        <w:numPr>
+          <w:ilvl w:val="0"/>
+          <w:numId w:val="26"/>
+        </w:numPr>
+        <w:rPr>
+          <w:sz w:val="40"/>
+          <w:szCs w:val="40"/>
+        </w:rPr>
+      </w:pPr>
+      <w:r>
+        <w:rPr>
+          <w:sz w:val="40"/>
+          <w:szCs w:val="40"/>
+        </w:rPr>
+        <w:t>It helps in building trust, fostering teamwork, and achieving organizational goals.</w:t>
+      </w:r>
+    </w:p>
+    <w:p>
+      <w:pPr>
+        <w:numPr>
+          <w:ilvl w:val="0"/>
+          <w:numId w:val="26"/>
+        </w:numPr>
         <w:rPr>
           <w:b/>
           <w:bCs/>
           <w:sz w:val="40"/>
           <w:szCs w:val="40"/>
         </w:rPr>
-        <w:lastRenderedPageBreak/>
-        <w:t xml:space="preserve">Motivating: </w:t>
-      </w:r>
-      <w:r>
-        <w:rPr>
-          <w:sz w:val="40"/>
-          <w:szCs w:val="40"/>
-        </w:rPr>
-        <w:t>Encouraging people toward goals.</w:t>
+      </w:pPr>
+      <w:r>
+        <w:rPr>
+          <w:sz w:val="40"/>
+          <w:szCs w:val="40"/>
+        </w:rPr>
+        <w:t>Crucial for leadership, conflict resolution, and customer relations.</w:t>
       </w:r>
     </w:p>
     <w:p>
       <w:pPr>
+        <w:rPr>
+          <w:b/>
+          <w:bCs/>
+          <w:sz w:val="40"/>
+          <w:szCs w:val="40"/>
+        </w:rPr>
+      </w:pPr>
+      <w:r>
+        <w:rPr>
+          <w:b/>
+          <w:bCs/>
+          <w:sz w:val="40"/>
+          <w:szCs w:val="40"/>
+        </w:rPr>
+        <w:lastRenderedPageBreak/>
+        <w:t>6. Essentials of Good Communication:</w:t>
+      </w:r>
+    </w:p>
+    <w:p>
+      <w:pPr>
         <w:numPr>
           <w:ilvl w:val="0"/>
-          <w:numId w:val="15"/>
+          <w:numId w:val="27"/>
         </w:numPr>
+        <w:rPr>
+          <w:sz w:val="40"/>
+          <w:szCs w:val="40"/>
+        </w:rPr>
+      </w:pPr>
+      <w:r>
         <w:rPr>
           <w:b/>
           <w:bCs/>
           <w:sz w:val="40"/>
           <w:szCs w:val="40"/>
         </w:rPr>
+        <w:t>Clarity:</w:t>
+      </w:r>
+      <w:r>
+        <w:rPr>
+          <w:sz w:val="40"/>
+          <w:szCs w:val="40"/>
+        </w:rPr>
+        <w:t xml:space="preserve"> Message should be clear and easily understood.</w:t>
+      </w:r>
+    </w:p>
+    <w:p>
+      <w:pPr>
+        <w:numPr>
+          <w:ilvl w:val="0"/>
+          <w:numId w:val="27"/>
+        </w:numPr>
+        <w:rPr>
+          <w:sz w:val="40"/>
+          <w:szCs w:val="40"/>
+        </w:rPr>
       </w:pPr>
       <w:r>
         <w:rPr>
@@ -450,24 +775,54 @@
           <w:sz w:val="40"/>
           <w:szCs w:val="40"/>
         </w:rPr>
-        <w:t xml:space="preserve">Controlling: </w:t>
-      </w:r>
-      <w:r>
-        <w:rPr>
-          <w:sz w:val="40"/>
-          <w:szCs w:val="40"/>
-        </w:rPr>
-        <w:t>Guiding behaviour and actions within an organization or group.</w:t>
+        <w:t>Conciseness</w:t>
+      </w:r>
+      <w:r>
+        <w:rPr>
+          <w:sz w:val="40"/>
+          <w:szCs w:val="40"/>
+        </w:rPr>
+        <w:t>: Keep the message brief and to the point.</w:t>
       </w:r>
     </w:p>
     <w:p>
       <w:pPr>
+        <w:numPr>
+          <w:ilvl w:val="0"/>
+          <w:numId w:val="27"/>
+        </w:numPr>
+        <w:rPr>
+          <w:sz w:val="40"/>
+          <w:szCs w:val="40"/>
+        </w:rPr>
+      </w:pPr>
+      <w:r>
         <w:rPr>
           <w:b/>
           <w:bCs/>
           <w:sz w:val="40"/>
           <w:szCs w:val="40"/>
         </w:rPr>
+        <w:t>Consistency</w:t>
+      </w:r>
+      <w:r>
+        <w:rPr>
+          <w:sz w:val="40"/>
+          <w:szCs w:val="40"/>
+        </w:rPr>
+        <w:t>: Avoid contradictions; ensure message consistency.</w:t>
+      </w:r>
+    </w:p>
+    <w:p>
+      <w:pPr>
+        <w:numPr>
+          <w:ilvl w:val="0"/>
+          <w:numId w:val="27"/>
+        </w:numPr>
+        <w:rPr>
+          <w:sz w:val="40"/>
+          <w:szCs w:val="40"/>
+        </w:rPr>
       </w:pPr>
       <w:r>
         <w:rPr>
@@ -476,14 +831,21 @@
           <w:sz w:val="40"/>
           <w:szCs w:val="40"/>
         </w:rPr>
-        <w:t>4. Objectives of Communication</w:t>
+        <w:t>Correctness</w:t>
+      </w:r>
+      <w:r>
+        <w:rPr>
+          <w:sz w:val="40"/>
+          <w:szCs w:val="40"/>
+        </w:rPr>
+        <w:t>: Information should be accurate.</w:t>
       </w:r>
     </w:p>
     <w:p>
       <w:pPr>
         <w:numPr>
           <w:ilvl w:val="0"/>
-          <w:numId w:val="16"/>
+          <w:numId w:val="27"/>
         </w:numPr>
         <w:rPr>
           <w:sz w:val="40"/>
@@ -492,17 +854,26 @@
       </w:pPr>
       <w:r>
         <w:rPr>
-          <w:sz w:val="40"/>
-          <w:szCs w:val="40"/>
-        </w:rPr>
-        <w:t>To share information.</w:t>
+          <w:b/>
+          <w:bCs/>
+          <w:sz w:val="40"/>
+          <w:szCs w:val="40"/>
+        </w:rPr>
+        <w:t>Feedback</w:t>
+      </w:r>
+      <w:r>
+        <w:rPr>
+          <w:sz w:val="40"/>
+          <w:szCs w:val="40"/>
+        </w:rPr>
+        <w:t>: Encourage and provide feedback.</w:t>
       </w:r>
     </w:p>
     <w:p>
       <w:pPr>
         <w:numPr>
           <w:ilvl w:val="0"/>
-          <w:numId w:val="16"/>
+          <w:numId w:val="27"/>
         </w:numPr>
         <w:rPr>
           <w:sz w:val="40"/>
@@ -511,17 +882,26 @@
       </w:pPr>
       <w:r>
         <w:rPr>
-          <w:sz w:val="40"/>
-          <w:szCs w:val="40"/>
-        </w:rPr>
-        <w:t>To foster understanding.</w:t>
+          <w:b/>
+          <w:bCs/>
+          <w:sz w:val="40"/>
+          <w:szCs w:val="40"/>
+        </w:rPr>
+        <w:t>Courtesy</w:t>
+      </w:r>
+      <w:r>
+        <w:rPr>
+          <w:sz w:val="40"/>
+          <w:szCs w:val="40"/>
+        </w:rPr>
+        <w:t>: Polite and respectful communication.</w:t>
       </w:r>
     </w:p>
     <w:p>
       <w:pPr>
         <w:numPr>
           <w:ilvl w:val="0"/>
-          <w:numId w:val="16"/>
+          <w:numId w:val="27"/>
         </w:numPr>
         <w:rPr>
           <w:sz w:val="40"/>
@@ -530,32 +910,79 @@
       </w:pPr>
       <w:r>
         <w:rPr>
-          <w:sz w:val="40"/>
-          <w:szCs w:val="40"/>
-        </w:rPr>
-        <w:t>To build relationships.</w:t>
+          <w:b/>
+          <w:bCs/>
+          <w:sz w:val="40"/>
+          <w:szCs w:val="40"/>
+        </w:rPr>
+        <w:t>Listening</w:t>
+      </w:r>
+      <w:r>
+        <w:rPr>
+          <w:sz w:val="40"/>
+          <w:szCs w:val="40"/>
+        </w:rPr>
+        <w:t>: Actively listen to ensure understanding.</w:t>
       </w:r>
     </w:p>
     <w:p>
       <w:pPr>
+        <w:rPr>
+          <w:b/>
+          <w:bCs/>
+          <w:sz w:val="40"/>
+          <w:szCs w:val="40"/>
+        </w:rPr>
+      </w:pPr>
+      <w:r>
+        <w:rPr>
+          <w:b/>
+          <w:bCs/>
+          <w:sz w:val="40"/>
+          <w:szCs w:val="40"/>
+        </w:rPr>
+        <w:t>7. Communication Barriers:</w:t>
+      </w:r>
+    </w:p>
+    <w:p>
+      <w:pPr>
         <w:numPr>
           <w:ilvl w:val="0"/>
-          <w:numId w:val="16"/>
+          <w:numId w:val="28"/>
         </w:numPr>
+        <w:rPr>
+          <w:sz w:val="40"/>
+          <w:szCs w:val="40"/>
+        </w:rPr>
+      </w:pPr>
+      <w:r>
         <w:rPr>
           <w:b/>
           <w:bCs/>
           <w:sz w:val="40"/>
           <w:szCs w:val="40"/>
         </w:rPr>
-      </w:pPr>
-      <w:r>
-        <w:rPr>
-          <w:sz w:val="40"/>
-          <w:szCs w:val="40"/>
-        </w:rPr>
-        <w:t>To promote ideas and actions</w:t>
-      </w:r>
+        <w:t xml:space="preserve">Physical barriers: </w:t>
+      </w:r>
+      <w:r>
+        <w:rPr>
+          <w:sz w:val="40"/>
+          <w:szCs w:val="40"/>
+        </w:rPr>
+        <w:t>Noise, distance, technical issues.</w:t>
+      </w:r>
+    </w:p>
+    <w:p>
+      <w:pPr>
+        <w:numPr>
+          <w:ilvl w:val="0"/>
+          <w:numId w:val="28"/>
+        </w:numPr>
+        <w:rPr>
+          <w:sz w:val="40"/>
+          <w:szCs w:val="40"/>
+        </w:rPr>
+      </w:pPr>
       <w:r>
         <w:rPr>
           <w:b/>
@@ -563,17 +990,54 @@
           <w:sz w:val="40"/>
           <w:szCs w:val="40"/>
         </w:rPr>
-        <w:t>.</w:t>
+        <w:t xml:space="preserve">Language barriers: </w:t>
+      </w:r>
+      <w:r>
+        <w:rPr>
+          <w:sz w:val="40"/>
+          <w:szCs w:val="40"/>
+        </w:rPr>
+        <w:t>Differences in language or jargon.</w:t>
       </w:r>
     </w:p>
     <w:p>
       <w:pPr>
+        <w:numPr>
+          <w:ilvl w:val="0"/>
+          <w:numId w:val="28"/>
+        </w:numPr>
+        <w:rPr>
+          <w:sz w:val="40"/>
+          <w:szCs w:val="40"/>
+        </w:rPr>
+      </w:pPr>
+      <w:r>
         <w:rPr>
           <w:b/>
           <w:bCs/>
           <w:sz w:val="40"/>
           <w:szCs w:val="40"/>
         </w:rPr>
+        <w:t xml:space="preserve">Psychological barriers: </w:t>
+      </w:r>
+      <w:r>
+        <w:rPr>
+          <w:sz w:val="40"/>
+          <w:szCs w:val="40"/>
+        </w:rPr>
+        <w:t>Stress, emotions, prejudice.</w:t>
+      </w:r>
+    </w:p>
+    <w:p>
+      <w:pPr>
+        <w:numPr>
+          <w:ilvl w:val="0"/>
+          <w:numId w:val="28"/>
+        </w:numPr>
+        <w:rPr>
+          <w:sz w:val="40"/>
+          <w:szCs w:val="40"/>
+        </w:rPr>
       </w:pPr>
       <w:r>
         <w:rPr>
@@ -582,14 +1046,21 @@
           <w:sz w:val="40"/>
           <w:szCs w:val="40"/>
         </w:rPr>
-        <w:t>5. Importance of Communication</w:t>
+        <w:t xml:space="preserve">Cultural barriers: </w:t>
+      </w:r>
+      <w:r>
+        <w:rPr>
+          <w:sz w:val="40"/>
+          <w:szCs w:val="40"/>
+        </w:rPr>
+        <w:t>Differences in beliefs, values, or customs.</w:t>
       </w:r>
     </w:p>
     <w:p>
       <w:pPr>
         <w:numPr>
           <w:ilvl w:val="0"/>
-          <w:numId w:val="17"/>
+          <w:numId w:val="28"/>
         </w:numPr>
         <w:rPr>
           <w:sz w:val="40"/>
@@ -598,17 +1069,65 @@
       </w:pPr>
       <w:r>
         <w:rPr>
-          <w:sz w:val="40"/>
-          <w:szCs w:val="40"/>
-        </w:rPr>
-        <w:t>Builds and strengthens relationships.</w:t>
+          <w:b/>
+          <w:bCs/>
+          <w:sz w:val="40"/>
+          <w:szCs w:val="40"/>
+        </w:rPr>
+        <w:t xml:space="preserve">Perceptual barriers: </w:t>
+      </w:r>
+      <w:r>
+        <w:rPr>
+          <w:sz w:val="40"/>
+          <w:szCs w:val="40"/>
+        </w:rPr>
+        <w:t>Misinterpretations or assumptions.</w:t>
       </w:r>
     </w:p>
     <w:p>
       <w:pPr>
+        <w:rPr>
+          <w:b/>
+          <w:bCs/>
+          <w:sz w:val="40"/>
+          <w:szCs w:val="40"/>
+        </w:rPr>
+      </w:pPr>
+      <w:r>
+        <w:rPr>
+          <w:b/>
+          <w:bCs/>
+          <w:sz w:val="40"/>
+          <w:szCs w:val="40"/>
+        </w:rPr>
+        <w:t xml:space="preserve">8. 7 </w:t>
+      </w:r>
+      <w:proofErr w:type="gramStart"/>
+      <w:r>
+        <w:rPr>
+          <w:b/>
+          <w:bCs/>
+          <w:sz w:val="40"/>
+          <w:szCs w:val="40"/>
+        </w:rPr>
+        <w:t>C's</w:t>
+      </w:r>
+      <w:proofErr w:type="gramEnd"/>
+      <w:r>
+        <w:rPr>
+          <w:b/>
+          <w:bCs/>
+          <w:sz w:val="40"/>
+          <w:szCs w:val="40"/>
+        </w:rPr>
+        <w:t xml:space="preserve"> of Communication:</w:t>
+      </w:r>
+    </w:p>
+    <w:p>
+      <w:pPr>
         <w:numPr>
           <w:ilvl w:val="0"/>
-          <w:numId w:val="17"/>
+          <w:numId w:val="29"/>
         </w:numPr>
         <w:rPr>
           <w:sz w:val="40"/>
@@ -617,17 +1136,26 @@
       </w:pPr>
       <w:r>
         <w:rPr>
-          <w:sz w:val="40"/>
-          <w:szCs w:val="40"/>
-        </w:rPr>
-        <w:t>Facilitates decision-making.</w:t>
+          <w:b/>
+          <w:bCs/>
+          <w:sz w:val="40"/>
+          <w:szCs w:val="40"/>
+        </w:rPr>
+        <w:t xml:space="preserve">Clarity: </w:t>
+      </w:r>
+      <w:r>
+        <w:rPr>
+          <w:sz w:val="40"/>
+          <w:szCs w:val="40"/>
+        </w:rPr>
+        <w:t>Be clear about the goal of communication.</w:t>
       </w:r>
     </w:p>
     <w:p>
       <w:pPr>
         <w:numPr>
           <w:ilvl w:val="0"/>
-          <w:numId w:val="17"/>
+          <w:numId w:val="29"/>
         </w:numPr>
         <w:rPr>
           <w:sz w:val="40"/>
@@ -636,17 +1164,27 @@
       </w:pPr>
       <w:r>
         <w:rPr>
-          <w:sz w:val="40"/>
-          <w:szCs w:val="40"/>
-        </w:rPr>
-        <w:t>Enhances organizational performance.</w:t>
+          <w:b/>
+          <w:bCs/>
+          <w:sz w:val="40"/>
+          <w:szCs w:val="40"/>
+        </w:rPr>
+        <w:lastRenderedPageBreak/>
+        <w:t xml:space="preserve">Conciseness: </w:t>
+      </w:r>
+      <w:r>
+        <w:rPr>
+          <w:sz w:val="40"/>
+          <w:szCs w:val="40"/>
+        </w:rPr>
+        <w:t>Keep your message brief but comprehensive.</w:t>
       </w:r>
     </w:p>
     <w:p>
       <w:pPr>
         <w:numPr>
           <w:ilvl w:val="0"/>
-          <w:numId w:val="17"/>
+          <w:numId w:val="29"/>
         </w:numPr>
         <w:rPr>
           <w:sz w:val="40"/>
@@ -655,36 +1193,84 @@
       </w:pPr>
       <w:r>
         <w:rPr>
-          <w:sz w:val="40"/>
-          <w:szCs w:val="40"/>
-        </w:rPr>
-        <w:t>Ensures effective leadership and teamwork.</w:t>
+          <w:b/>
+          <w:bCs/>
+          <w:sz w:val="40"/>
+          <w:szCs w:val="40"/>
+        </w:rPr>
+        <w:t xml:space="preserve">Concreteness: </w:t>
+      </w:r>
+      <w:r>
+        <w:rPr>
+          <w:sz w:val="40"/>
+          <w:szCs w:val="40"/>
+        </w:rPr>
+        <w:t>Be specific and avoid ambiguity.</w:t>
       </w:r>
     </w:p>
     <w:p>
       <w:pPr>
+        <w:numPr>
+          <w:ilvl w:val="0"/>
+          <w:numId w:val="29"/>
+        </w:numPr>
+        <w:rPr>
+          <w:sz w:val="40"/>
+          <w:szCs w:val="40"/>
+        </w:rPr>
+      </w:pPr>
+      <w:r>
         <w:rPr>
           <w:b/>
           <w:bCs/>
           <w:sz w:val="40"/>
           <w:szCs w:val="40"/>
         </w:rPr>
-      </w:pPr>
-      <w:r>
+        <w:t>Correctness</w:t>
+      </w:r>
+      <w:r>
+        <w:rPr>
+          <w:sz w:val="40"/>
+          <w:szCs w:val="40"/>
+        </w:rPr>
+        <w:t>: Ensure correct information is communicated.</w:t>
+      </w:r>
+    </w:p>
+    <w:p>
+      <w:pPr>
+        <w:numPr>
+          <w:ilvl w:val="0"/>
+          <w:numId w:val="29"/>
+        </w:numPr>
         <w:rPr>
           <w:b/>
           <w:bCs/>
           <w:sz w:val="40"/>
           <w:szCs w:val="40"/>
         </w:rPr>
-        <w:t>6. Essentials of Good Communication</w:t>
+      </w:pPr>
+      <w:r>
+        <w:rPr>
+          <w:b/>
+          <w:bCs/>
+          <w:sz w:val="40"/>
+          <w:szCs w:val="40"/>
+        </w:rPr>
+        <w:t xml:space="preserve">Consideration: </w:t>
+      </w:r>
+      <w:r>
+        <w:rPr>
+          <w:sz w:val="40"/>
+          <w:szCs w:val="40"/>
+        </w:rPr>
+        <w:t>Tailor the message to the audience's needs.</w:t>
       </w:r>
     </w:p>
     <w:p>
       <w:pPr>
         <w:numPr>
           <w:ilvl w:val="0"/>
-          <w:numId w:val="18"/>
+          <w:numId w:val="29"/>
         </w:numPr>
         <w:rPr>
           <w:sz w:val="40"/>
@@ -693,17 +1279,26 @@
       </w:pPr>
       <w:r>
         <w:rPr>
-          <w:sz w:val="40"/>
-          <w:szCs w:val="40"/>
-        </w:rPr>
-        <w:t>Clarity: The message must be clear and easy to understand.</w:t>
+          <w:b/>
+          <w:bCs/>
+          <w:sz w:val="40"/>
+          <w:szCs w:val="40"/>
+        </w:rPr>
+        <w:t xml:space="preserve">Completeness: </w:t>
+      </w:r>
+      <w:r>
+        <w:rPr>
+          <w:sz w:val="40"/>
+          <w:szCs w:val="40"/>
+        </w:rPr>
+        <w:t>Provide all necessary information.</w:t>
       </w:r>
     </w:p>
     <w:p>
       <w:pPr>
         <w:numPr>
           <w:ilvl w:val="0"/>
-          <w:numId w:val="18"/>
+          <w:numId w:val="29"/>
         </w:numPr>
         <w:rPr>
           <w:sz w:val="40"/>
@@ -712,17 +1307,45 @@
       </w:pPr>
       <w:r>
         <w:rPr>
-          <w:sz w:val="40"/>
-          <w:szCs w:val="40"/>
-        </w:rPr>
-        <w:t>Conciseness: Avoid unnecessary details.</w:t>
+          <w:b/>
+          <w:bCs/>
+          <w:sz w:val="40"/>
+          <w:szCs w:val="40"/>
+        </w:rPr>
+        <w:t xml:space="preserve">Courtesy: </w:t>
+      </w:r>
+      <w:r>
+        <w:rPr>
+          <w:sz w:val="40"/>
+          <w:szCs w:val="40"/>
+        </w:rPr>
+        <w:t>Be respectful and polite.</w:t>
       </w:r>
     </w:p>
     <w:p>
       <w:pPr>
+        <w:rPr>
+          <w:b/>
+          <w:bCs/>
+          <w:sz w:val="40"/>
+          <w:szCs w:val="40"/>
+        </w:rPr>
+      </w:pPr>
+      <w:r>
+        <w:rPr>
+          <w:b/>
+          <w:bCs/>
+          <w:sz w:val="40"/>
+          <w:szCs w:val="40"/>
+        </w:rPr>
+        <w:t>9. Types of Communication:</w:t>
+      </w:r>
+    </w:p>
+    <w:p>
+      <w:pPr>
         <w:numPr>
           <w:ilvl w:val="0"/>
-          <w:numId w:val="18"/>
+          <w:numId w:val="30"/>
         </w:numPr>
         <w:rPr>
           <w:sz w:val="40"/>
@@ -731,17 +1354,26 @@
       </w:pPr>
       <w:r>
         <w:rPr>
-          <w:sz w:val="40"/>
-          <w:szCs w:val="40"/>
-        </w:rPr>
-        <w:t>Correctness: Accurate information.</w:t>
+          <w:b/>
+          <w:bCs/>
+          <w:sz w:val="40"/>
+          <w:szCs w:val="40"/>
+        </w:rPr>
+        <w:t xml:space="preserve">Verbal Communication: </w:t>
+      </w:r>
+      <w:r>
+        <w:rPr>
+          <w:sz w:val="40"/>
+          <w:szCs w:val="40"/>
+        </w:rPr>
+        <w:t>Spoken or written words (e.g., meetings, emails).</w:t>
       </w:r>
     </w:p>
     <w:p>
       <w:pPr>
         <w:numPr>
           <w:ilvl w:val="0"/>
-          <w:numId w:val="18"/>
+          <w:numId w:val="30"/>
         </w:numPr>
         <w:rPr>
           <w:sz w:val="40"/>
@@ -750,17 +1382,26 @@
       </w:pPr>
       <w:r>
         <w:rPr>
-          <w:sz w:val="40"/>
-          <w:szCs w:val="40"/>
-        </w:rPr>
-        <w:t>Consistency: Aligning messages with objectives.</w:t>
+          <w:b/>
+          <w:bCs/>
+          <w:sz w:val="40"/>
+          <w:szCs w:val="40"/>
+        </w:rPr>
+        <w:t xml:space="preserve">Non-verbal Communication: </w:t>
+      </w:r>
+      <w:r>
+        <w:rPr>
+          <w:sz w:val="40"/>
+          <w:szCs w:val="40"/>
+        </w:rPr>
+        <w:t>Body language, gestures, facial expressions.</w:t>
       </w:r>
     </w:p>
     <w:p>
       <w:pPr>
         <w:numPr>
           <w:ilvl w:val="0"/>
-          <w:numId w:val="18"/>
+          <w:numId w:val="30"/>
         </w:numPr>
         <w:rPr>
           <w:sz w:val="40"/>
@@ -769,17 +1410,26 @@
       </w:pPr>
       <w:r>
         <w:rPr>
-          <w:sz w:val="40"/>
-          <w:szCs w:val="40"/>
-        </w:rPr>
-        <w:t>Completeness: Providing all necessary information.</w:t>
+          <w:b/>
+          <w:bCs/>
+          <w:sz w:val="40"/>
+          <w:szCs w:val="40"/>
+        </w:rPr>
+        <w:t xml:space="preserve">Formal Communication: </w:t>
+      </w:r>
+      <w:r>
+        <w:rPr>
+          <w:sz w:val="40"/>
+          <w:szCs w:val="40"/>
+        </w:rPr>
+        <w:t>Structured, official communication (e.g., reports, memos).</w:t>
       </w:r>
     </w:p>
     <w:p>
       <w:pPr>
         <w:numPr>
           <w:ilvl w:val="0"/>
-          <w:numId w:val="18"/>
+          <w:numId w:val="30"/>
         </w:numPr>
         <w:rPr>
           <w:sz w:val="40"/>
@@ -788,18 +1438,45 @@
       </w:pPr>
       <w:r>
         <w:rPr>
-          <w:sz w:val="40"/>
-          <w:szCs w:val="40"/>
-        </w:rPr>
-        <w:lastRenderedPageBreak/>
-        <w:t>Consideration: Acknowledging the receiver's perspectives.</w:t>
+          <w:b/>
+          <w:bCs/>
+          <w:sz w:val="40"/>
+          <w:szCs w:val="40"/>
+        </w:rPr>
+        <w:t xml:space="preserve">Informal Communication: </w:t>
+      </w:r>
+      <w:r>
+        <w:rPr>
+          <w:sz w:val="40"/>
+          <w:szCs w:val="40"/>
+        </w:rPr>
+        <w:t>Casual, unofficial communication (e.g., conversations, gossip).</w:t>
       </w:r>
     </w:p>
     <w:p>
       <w:pPr>
+        <w:rPr>
+          <w:b/>
+          <w:bCs/>
+          <w:sz w:val="40"/>
+          <w:szCs w:val="40"/>
+        </w:rPr>
+      </w:pPr>
+      <w:r>
+        <w:rPr>
+          <w:b/>
+          <w:bCs/>
+          <w:sz w:val="40"/>
+          <w:szCs w:val="40"/>
+        </w:rPr>
+        <w:t>Nature and Scope:</w:t>
+      </w:r>
+    </w:p>
+    <w:p>
+      <w:pPr>
         <w:numPr>
           <w:ilvl w:val="0"/>
-          <w:numId w:val="18"/>
+          <w:numId w:val="31"/>
         </w:numPr>
         <w:rPr>
           <w:sz w:val="40"/>
@@ -808,862 +1485,40 @@
       </w:pPr>
       <w:r>
         <w:rPr>
-          <w:sz w:val="40"/>
-          <w:szCs w:val="40"/>
-        </w:rPr>
-        <w:t>Courtesy: Being polite and respectful.</w:t>
+          <w:b/>
+          <w:bCs/>
+          <w:sz w:val="40"/>
+          <w:szCs w:val="40"/>
+        </w:rPr>
+        <w:t xml:space="preserve">Nature: </w:t>
+      </w:r>
+      <w:r>
+        <w:rPr>
+          <w:sz w:val="40"/>
+          <w:szCs w:val="40"/>
+        </w:rPr>
+        <w:t>Communication can be formal or informal, verbal or non-verbal, depending on the context.</w:t>
       </w:r>
     </w:p>
     <w:p>
       <w:pPr>
+        <w:numPr>
+          <w:ilvl w:val="0"/>
+          <w:numId w:val="31"/>
+        </w:numPr>
+        <w:rPr>
+          <w:sz w:val="40"/>
+          <w:szCs w:val="40"/>
+        </w:rPr>
+      </w:pPr>
+      <w:r>
         <w:rPr>
           <w:b/>
           <w:bCs/>
           <w:sz w:val="40"/>
           <w:szCs w:val="40"/>
         </w:rPr>
-      </w:pPr>
-      <w:r>
-        <w:rPr>
-          <w:b/>
-          <w:bCs/>
-          <w:sz w:val="40"/>
-          <w:szCs w:val="40"/>
-        </w:rPr>
-        <w:t>7. Communication Barriers</w:t>
-      </w:r>
-    </w:p>
-    <w:p>
-      <w:pPr>
-        <w:numPr>
-          <w:ilvl w:val="0"/>
-          <w:numId w:val="19"/>
-        </w:numPr>
-        <w:rPr>
-          <w:sz w:val="40"/>
-          <w:szCs w:val="40"/>
-        </w:rPr>
-      </w:pPr>
-      <w:r>
-        <w:rPr>
-          <w:b/>
-          <w:bCs/>
-          <w:sz w:val="40"/>
-          <w:szCs w:val="40"/>
-        </w:rPr>
-        <w:t xml:space="preserve">Physical Barriers: </w:t>
-      </w:r>
-      <w:r>
-        <w:rPr>
-          <w:sz w:val="40"/>
-          <w:szCs w:val="40"/>
-        </w:rPr>
-        <w:t>Noise, distance, faulty equipment.</w:t>
-      </w:r>
-    </w:p>
-    <w:p>
-      <w:pPr>
-        <w:numPr>
-          <w:ilvl w:val="0"/>
-          <w:numId w:val="19"/>
-        </w:numPr>
-        <w:rPr>
-          <w:sz w:val="40"/>
-          <w:szCs w:val="40"/>
-        </w:rPr>
-      </w:pPr>
-      <w:r>
-        <w:rPr>
-          <w:b/>
-          <w:bCs/>
-          <w:sz w:val="40"/>
-          <w:szCs w:val="40"/>
-        </w:rPr>
-        <w:t xml:space="preserve">Psychological Barriers: </w:t>
-      </w:r>
-      <w:r>
-        <w:rPr>
-          <w:sz w:val="40"/>
-          <w:szCs w:val="40"/>
-        </w:rPr>
-        <w:t>Prejudices, emotions, lack of attention.</w:t>
-      </w:r>
-    </w:p>
-    <w:p>
-      <w:pPr>
-        <w:numPr>
-          <w:ilvl w:val="0"/>
-          <w:numId w:val="19"/>
-        </w:numPr>
-        <w:rPr>
-          <w:b/>
-          <w:bCs/>
-          <w:sz w:val="40"/>
-          <w:szCs w:val="40"/>
-        </w:rPr>
-      </w:pPr>
-      <w:r>
-        <w:rPr>
-          <w:b/>
-          <w:bCs/>
-          <w:sz w:val="40"/>
-          <w:szCs w:val="40"/>
-        </w:rPr>
-        <w:t xml:space="preserve">Language Barriers: </w:t>
-      </w:r>
-      <w:r>
-        <w:rPr>
-          <w:sz w:val="40"/>
-          <w:szCs w:val="40"/>
-        </w:rPr>
-        <w:t>Misunderstanding due to language differences</w:t>
-      </w:r>
-      <w:r>
-        <w:rPr>
-          <w:b/>
-          <w:bCs/>
-          <w:sz w:val="40"/>
-          <w:szCs w:val="40"/>
-        </w:rPr>
-        <w:t>.</w:t>
-      </w:r>
-    </w:p>
-    <w:p>
-      <w:pPr>
-        <w:numPr>
-          <w:ilvl w:val="0"/>
-          <w:numId w:val="19"/>
-        </w:numPr>
-        <w:rPr>
-          <w:sz w:val="40"/>
-          <w:szCs w:val="40"/>
-        </w:rPr>
-      </w:pPr>
-      <w:r>
-        <w:rPr>
-          <w:b/>
-          <w:bCs/>
-          <w:sz w:val="40"/>
-          <w:szCs w:val="40"/>
-        </w:rPr>
-        <w:t xml:space="preserve">Cultural Barriers: </w:t>
-      </w:r>
-      <w:r>
-        <w:rPr>
-          <w:sz w:val="40"/>
-          <w:szCs w:val="40"/>
-        </w:rPr>
-        <w:t>Differences in values, beliefs, customs.</w:t>
-      </w:r>
-    </w:p>
-    <w:p>
-      <w:pPr>
-        <w:numPr>
-          <w:ilvl w:val="0"/>
-          <w:numId w:val="19"/>
-        </w:numPr>
-        <w:rPr>
-          <w:sz w:val="40"/>
-          <w:szCs w:val="40"/>
-        </w:rPr>
-      </w:pPr>
-      <w:r>
-        <w:rPr>
-          <w:b/>
-          <w:bCs/>
-          <w:sz w:val="40"/>
-          <w:szCs w:val="40"/>
-        </w:rPr>
-        <w:t xml:space="preserve">Perceptual Barriers: </w:t>
-      </w:r>
-      <w:r>
-        <w:rPr>
-          <w:sz w:val="40"/>
-          <w:szCs w:val="40"/>
-        </w:rPr>
-        <w:t>Different interpretations of the same message.</w:t>
-      </w:r>
-    </w:p>
-    <w:p>
-      <w:pPr>
-        <w:rPr>
-          <w:b/>
-          <w:bCs/>
-          <w:sz w:val="40"/>
-          <w:szCs w:val="40"/>
-        </w:rPr>
-      </w:pPr>
-      <w:r>
-        <w:rPr>
-          <w:b/>
-          <w:bCs/>
-          <w:sz w:val="40"/>
-          <w:szCs w:val="40"/>
-        </w:rPr>
-        <w:t xml:space="preserve">8. 7 </w:t>
-      </w:r>
-      <w:proofErr w:type="gramStart"/>
-      <w:r>
-        <w:rPr>
-          <w:b/>
-          <w:bCs/>
-          <w:sz w:val="40"/>
-          <w:szCs w:val="40"/>
-        </w:rPr>
-        <w:t>C's</w:t>
-      </w:r>
-      <w:proofErr w:type="gramEnd"/>
-      <w:r>
-        <w:rPr>
-          <w:b/>
-          <w:bCs/>
-          <w:sz w:val="40"/>
-          <w:szCs w:val="40"/>
-        </w:rPr>
-        <w:t xml:space="preserve"> of Communication</w:t>
-      </w:r>
-    </w:p>
-    <w:p>
-      <w:pPr>
-        <w:ind w:left="720"/>
-        <w:rPr>
-          <w:b/>
-          <w:bCs/>
-          <w:sz w:val="28"/>
-          <w:szCs w:val="28"/>
-        </w:rPr>
-      </w:pPr>
-      <w:r>
-        <w:rPr>
-          <w:b/>
-          <w:bCs/>
-          <w:sz w:val="28"/>
-          <w:szCs w:val="28"/>
-        </w:rPr>
-        <w:t>Clear</w:t>
-      </w:r>
-      <w:r>
-        <w:rPr>
-          <w:b/>
-          <w:bCs/>
-          <w:sz w:val="28"/>
-          <w:szCs w:val="28"/>
-        </w:rPr>
-        <w:t xml:space="preserve">, </w:t>
-      </w:r>
-      <w:r>
-        <w:rPr>
-          <w:b/>
-          <w:bCs/>
-          <w:sz w:val="28"/>
-          <w:szCs w:val="28"/>
-        </w:rPr>
-        <w:t>Concise</w:t>
-      </w:r>
-      <w:r>
-        <w:rPr>
-          <w:b/>
-          <w:bCs/>
-          <w:sz w:val="28"/>
-          <w:szCs w:val="28"/>
-        </w:rPr>
-        <w:t xml:space="preserve">, </w:t>
-      </w:r>
-      <w:r>
-        <w:rPr>
-          <w:b/>
-          <w:bCs/>
-          <w:sz w:val="28"/>
-          <w:szCs w:val="28"/>
-        </w:rPr>
-        <w:t>Concrete</w:t>
-      </w:r>
-      <w:r>
-        <w:rPr>
-          <w:sz w:val="28"/>
-          <w:szCs w:val="28"/>
-        </w:rPr>
-        <w:t xml:space="preserve">, </w:t>
-      </w:r>
-      <w:r>
-        <w:rPr>
-          <w:b/>
-          <w:bCs/>
-          <w:sz w:val="28"/>
-          <w:szCs w:val="28"/>
-        </w:rPr>
-        <w:t>Correct</w:t>
-      </w:r>
-      <w:r>
-        <w:rPr>
-          <w:b/>
-          <w:bCs/>
-          <w:sz w:val="28"/>
-          <w:szCs w:val="28"/>
-        </w:rPr>
-        <w:t xml:space="preserve">, </w:t>
-      </w:r>
-      <w:r>
-        <w:rPr>
-          <w:b/>
-          <w:bCs/>
-          <w:sz w:val="28"/>
-          <w:szCs w:val="28"/>
-        </w:rPr>
-        <w:t>Coherent</w:t>
-      </w:r>
-      <w:r>
-        <w:rPr>
-          <w:b/>
-          <w:bCs/>
-          <w:sz w:val="28"/>
-          <w:szCs w:val="28"/>
-        </w:rPr>
-        <w:t xml:space="preserve">, </w:t>
-      </w:r>
-      <w:r>
-        <w:rPr>
-          <w:b/>
-          <w:bCs/>
-          <w:sz w:val="28"/>
-          <w:szCs w:val="28"/>
-        </w:rPr>
-        <w:t>Complete</w:t>
-      </w:r>
-      <w:r>
-        <w:rPr>
-          <w:b/>
-          <w:bCs/>
-          <w:sz w:val="28"/>
-          <w:szCs w:val="28"/>
-        </w:rPr>
-        <w:t xml:space="preserve">, </w:t>
-      </w:r>
-      <w:r>
-        <w:rPr>
-          <w:b/>
-          <w:bCs/>
-          <w:sz w:val="28"/>
-          <w:szCs w:val="28"/>
-        </w:rPr>
-        <w:t>Courteous</w:t>
-      </w:r>
-    </w:p>
-    <w:p>
-      <w:pPr>
-        <w:numPr>
-          <w:ilvl w:val="0"/>
-          <w:numId w:val="20"/>
-        </w:numPr>
-        <w:rPr>
-          <w:b/>
-          <w:bCs/>
-          <w:sz w:val="32"/>
-          <w:szCs w:val="32"/>
-        </w:rPr>
-      </w:pPr>
-      <w:r>
-        <w:rPr>
-          <w:b/>
-          <w:bCs/>
-          <w:sz w:val="32"/>
-          <w:szCs w:val="32"/>
-        </w:rPr>
-        <w:t xml:space="preserve">Clear: </w:t>
-      </w:r>
-      <w:r>
-        <w:rPr>
-          <w:sz w:val="32"/>
-          <w:szCs w:val="32"/>
-        </w:rPr>
-        <w:t>Easily understood.</w:t>
-      </w:r>
-    </w:p>
-    <w:p>
-      <w:pPr>
-        <w:numPr>
-          <w:ilvl w:val="0"/>
-          <w:numId w:val="20"/>
-        </w:numPr>
-        <w:rPr>
-          <w:b/>
-          <w:bCs/>
-          <w:sz w:val="32"/>
-          <w:szCs w:val="32"/>
-        </w:rPr>
-      </w:pPr>
-      <w:r>
-        <w:rPr>
-          <w:b/>
-          <w:bCs/>
-          <w:sz w:val="32"/>
-          <w:szCs w:val="32"/>
-        </w:rPr>
-        <w:t xml:space="preserve">Concise: </w:t>
-      </w:r>
-      <w:r>
-        <w:rPr>
-          <w:sz w:val="32"/>
-          <w:szCs w:val="32"/>
-        </w:rPr>
-        <w:t>Brevity in communication.</w:t>
-      </w:r>
-    </w:p>
-    <w:p>
-      <w:pPr>
-        <w:numPr>
-          <w:ilvl w:val="0"/>
-          <w:numId w:val="20"/>
-        </w:numPr>
-        <w:rPr>
-          <w:sz w:val="32"/>
-          <w:szCs w:val="32"/>
-        </w:rPr>
-      </w:pPr>
-      <w:r>
-        <w:rPr>
-          <w:b/>
-          <w:bCs/>
-          <w:sz w:val="32"/>
-          <w:szCs w:val="32"/>
-        </w:rPr>
-        <w:t xml:space="preserve">Concrete: </w:t>
-      </w:r>
-      <w:r>
-        <w:rPr>
-          <w:sz w:val="32"/>
-          <w:szCs w:val="32"/>
-        </w:rPr>
-        <w:t>Specific and supported with facts.</w:t>
-      </w:r>
-    </w:p>
-    <w:p>
-      <w:pPr>
-        <w:numPr>
-          <w:ilvl w:val="0"/>
-          <w:numId w:val="20"/>
-        </w:numPr>
-        <w:rPr>
-          <w:b/>
-          <w:bCs/>
-          <w:sz w:val="32"/>
-          <w:szCs w:val="32"/>
-        </w:rPr>
-      </w:pPr>
-      <w:r>
-        <w:rPr>
-          <w:b/>
-          <w:bCs/>
-          <w:sz w:val="32"/>
-          <w:szCs w:val="32"/>
-        </w:rPr>
-        <w:t xml:space="preserve">Correct: </w:t>
-      </w:r>
-      <w:r>
-        <w:rPr>
-          <w:sz w:val="32"/>
-          <w:szCs w:val="32"/>
-        </w:rPr>
-        <w:t>Free from errors.</w:t>
-      </w:r>
-    </w:p>
-    <w:p>
-      <w:pPr>
-        <w:numPr>
-          <w:ilvl w:val="0"/>
-          <w:numId w:val="20"/>
-        </w:numPr>
-        <w:rPr>
-          <w:sz w:val="32"/>
-          <w:szCs w:val="32"/>
-        </w:rPr>
-      </w:pPr>
-      <w:r>
-        <w:rPr>
-          <w:b/>
-          <w:bCs/>
-          <w:sz w:val="32"/>
-          <w:szCs w:val="32"/>
-        </w:rPr>
-        <w:t xml:space="preserve">Coherent: </w:t>
-      </w:r>
-      <w:r>
-        <w:rPr>
-          <w:sz w:val="32"/>
-          <w:szCs w:val="32"/>
-        </w:rPr>
-        <w:t>Logical flow.</w:t>
-      </w:r>
-    </w:p>
-    <w:p>
-      <w:pPr>
-        <w:numPr>
-          <w:ilvl w:val="0"/>
-          <w:numId w:val="20"/>
-        </w:numPr>
-        <w:rPr>
-          <w:b/>
-          <w:bCs/>
-          <w:sz w:val="32"/>
-          <w:szCs w:val="32"/>
-        </w:rPr>
-      </w:pPr>
-      <w:r>
-        <w:rPr>
-          <w:b/>
-          <w:bCs/>
-          <w:sz w:val="32"/>
-          <w:szCs w:val="32"/>
-        </w:rPr>
-        <w:t xml:space="preserve">Complete: </w:t>
-      </w:r>
-      <w:r>
-        <w:rPr>
-          <w:sz w:val="32"/>
-          <w:szCs w:val="32"/>
-        </w:rPr>
-        <w:t>Inclusive of all necessary details.</w:t>
-      </w:r>
-    </w:p>
-    <w:p>
-      <w:pPr>
-        <w:numPr>
-          <w:ilvl w:val="0"/>
-          <w:numId w:val="20"/>
-        </w:numPr>
-        <w:rPr>
-          <w:b/>
-          <w:bCs/>
-          <w:sz w:val="40"/>
-          <w:szCs w:val="40"/>
-        </w:rPr>
-      </w:pPr>
-      <w:r>
-        <w:rPr>
-          <w:b/>
-          <w:bCs/>
-          <w:sz w:val="32"/>
-          <w:szCs w:val="32"/>
-        </w:rPr>
-        <w:t xml:space="preserve">Courteous: </w:t>
-      </w:r>
-      <w:r>
-        <w:rPr>
-          <w:sz w:val="32"/>
-          <w:szCs w:val="32"/>
-        </w:rPr>
-        <w:t>Respectful and polite tone</w:t>
-      </w:r>
-      <w:r>
-        <w:rPr>
-          <w:sz w:val="40"/>
-          <w:szCs w:val="40"/>
-        </w:rPr>
-        <w:t>.</w:t>
-      </w:r>
-    </w:p>
-    <w:p>
-      <w:pPr>
-        <w:rPr>
-          <w:b/>
-          <w:bCs/>
-          <w:sz w:val="40"/>
-          <w:szCs w:val="40"/>
-        </w:rPr>
-      </w:pPr>
-      <w:r>
-        <w:rPr>
-          <w:b/>
-          <w:bCs/>
-          <w:sz w:val="40"/>
-          <w:szCs w:val="40"/>
-        </w:rPr>
         <w:lastRenderedPageBreak/>
-        <w:t>9. Types of Communication</w:t>
-      </w:r>
-    </w:p>
-    <w:p>
-      <w:pPr>
-        <w:numPr>
-          <w:ilvl w:val="0"/>
-          <w:numId w:val="21"/>
-        </w:numPr>
-        <w:rPr>
-          <w:sz w:val="40"/>
-          <w:szCs w:val="40"/>
-        </w:rPr>
-      </w:pPr>
-      <w:r>
-        <w:rPr>
-          <w:b/>
-          <w:bCs/>
-          <w:sz w:val="40"/>
-          <w:szCs w:val="40"/>
-        </w:rPr>
-        <w:t xml:space="preserve">Verbal Communication: </w:t>
-      </w:r>
-      <w:r>
-        <w:rPr>
-          <w:sz w:val="40"/>
-          <w:szCs w:val="40"/>
-        </w:rPr>
-        <w:t>Use of spoken or written words.</w:t>
-      </w:r>
-    </w:p>
-    <w:p>
-      <w:pPr>
-        <w:numPr>
-          <w:ilvl w:val="0"/>
-          <w:numId w:val="21"/>
-        </w:numPr>
-        <w:rPr>
-          <w:sz w:val="40"/>
-          <w:szCs w:val="40"/>
-        </w:rPr>
-      </w:pPr>
-      <w:r>
-        <w:rPr>
-          <w:b/>
-          <w:bCs/>
-          <w:sz w:val="40"/>
-          <w:szCs w:val="40"/>
-        </w:rPr>
-        <w:t xml:space="preserve">Non-Verbal Communication: </w:t>
-      </w:r>
-      <w:r>
-        <w:rPr>
-          <w:sz w:val="40"/>
-          <w:szCs w:val="40"/>
-        </w:rPr>
-        <w:t>Body language, gestures, facial expressions.</w:t>
-      </w:r>
-    </w:p>
-    <w:p>
-      <w:pPr>
-        <w:numPr>
-          <w:ilvl w:val="0"/>
-          <w:numId w:val="21"/>
-        </w:numPr>
-        <w:rPr>
-          <w:sz w:val="40"/>
-          <w:szCs w:val="40"/>
-        </w:rPr>
-      </w:pPr>
-      <w:r>
-        <w:rPr>
-          <w:b/>
-          <w:bCs/>
-          <w:sz w:val="40"/>
-          <w:szCs w:val="40"/>
-        </w:rPr>
-        <w:t xml:space="preserve">Formal Communication: </w:t>
-      </w:r>
-      <w:r>
-        <w:rPr>
-          <w:sz w:val="40"/>
-          <w:szCs w:val="40"/>
-        </w:rPr>
-        <w:t>Structured communication within organizations (reports, memos).</w:t>
-      </w:r>
-    </w:p>
-    <w:p>
-      <w:pPr>
-        <w:numPr>
-          <w:ilvl w:val="0"/>
-          <w:numId w:val="21"/>
-        </w:numPr>
-        <w:rPr>
-          <w:sz w:val="40"/>
-          <w:szCs w:val="40"/>
-        </w:rPr>
-      </w:pPr>
-      <w:r>
-        <w:rPr>
-          <w:b/>
-          <w:bCs/>
-          <w:sz w:val="40"/>
-          <w:szCs w:val="40"/>
-        </w:rPr>
-        <w:t xml:space="preserve">Informal Communication: </w:t>
-      </w:r>
-      <w:r>
-        <w:rPr>
-          <w:sz w:val="40"/>
-          <w:szCs w:val="40"/>
-        </w:rPr>
-        <w:t>Casual conversations.</w:t>
-      </w:r>
-    </w:p>
-    <w:p>
-      <w:pPr>
-        <w:numPr>
-          <w:ilvl w:val="0"/>
-          <w:numId w:val="21"/>
-        </w:numPr>
-        <w:rPr>
-          <w:sz w:val="40"/>
-          <w:szCs w:val="40"/>
-        </w:rPr>
-      </w:pPr>
-      <w:r>
-        <w:rPr>
-          <w:b/>
-          <w:bCs/>
-          <w:sz w:val="40"/>
-          <w:szCs w:val="40"/>
-        </w:rPr>
-        <w:t xml:space="preserve">Vertical Communication: </w:t>
-      </w:r>
-      <w:r>
-        <w:rPr>
-          <w:sz w:val="40"/>
-          <w:szCs w:val="40"/>
-        </w:rPr>
-        <w:t>Flow of information</w:t>
-      </w:r>
-      <w:r>
-        <w:rPr>
-          <w:b/>
-          <w:bCs/>
-          <w:sz w:val="40"/>
-          <w:szCs w:val="40"/>
-        </w:rPr>
-        <w:t xml:space="preserve"> </w:t>
-      </w:r>
-      <w:r>
-        <w:rPr>
-          <w:sz w:val="40"/>
-          <w:szCs w:val="40"/>
-        </w:rPr>
-        <w:t>between different levels of an organization (upward or downward).</w:t>
-      </w:r>
-    </w:p>
-    <w:p>
-      <w:pPr>
-        <w:numPr>
-          <w:ilvl w:val="0"/>
-          <w:numId w:val="21"/>
-        </w:numPr>
-        <w:rPr>
-          <w:sz w:val="40"/>
-          <w:szCs w:val="40"/>
-        </w:rPr>
-      </w:pPr>
-      <w:r>
-        <w:rPr>
-          <w:b/>
-          <w:bCs/>
-          <w:sz w:val="40"/>
-          <w:szCs w:val="40"/>
-        </w:rPr>
-        <w:t xml:space="preserve">Horizontal Communication: </w:t>
-      </w:r>
-      <w:r>
-        <w:rPr>
-          <w:sz w:val="40"/>
-          <w:szCs w:val="40"/>
-        </w:rPr>
-        <w:t>Exchange of information across the same level.</w:t>
-      </w:r>
-    </w:p>
-    <w:p>
-      <w:pPr>
-        <w:numPr>
-          <w:ilvl w:val="0"/>
-          <w:numId w:val="21"/>
-        </w:numPr>
-        <w:rPr>
-          <w:sz w:val="40"/>
-          <w:szCs w:val="40"/>
-        </w:rPr>
-      </w:pPr>
-      <w:r>
-        <w:rPr>
-          <w:b/>
-          <w:bCs/>
-          <w:sz w:val="40"/>
-          <w:szCs w:val="40"/>
-        </w:rPr>
-        <w:t xml:space="preserve">Interpersonal Communication: </w:t>
-      </w:r>
-      <w:r>
-        <w:rPr>
-          <w:sz w:val="40"/>
-          <w:szCs w:val="40"/>
-        </w:rPr>
-        <w:t>One-on-one conversations.</w:t>
-      </w:r>
-    </w:p>
-    <w:p>
-      <w:pPr>
-        <w:numPr>
-          <w:ilvl w:val="0"/>
-          <w:numId w:val="21"/>
-        </w:numPr>
-        <w:rPr>
-          <w:b/>
-          <w:bCs/>
-          <w:sz w:val="40"/>
-          <w:szCs w:val="40"/>
-        </w:rPr>
-      </w:pPr>
-      <w:r>
-        <w:rPr>
-          <w:b/>
-          <w:bCs/>
-          <w:sz w:val="40"/>
-          <w:szCs w:val="40"/>
-        </w:rPr>
-        <w:t xml:space="preserve">Mass Communication: </w:t>
-      </w:r>
-      <w:r>
-        <w:rPr>
-          <w:sz w:val="40"/>
-          <w:szCs w:val="40"/>
-        </w:rPr>
-        <w:t>Information delivered to large audiences (TV, radio).</w:t>
-      </w:r>
-    </w:p>
-    <w:p>
-      <w:pPr>
-        <w:rPr>
-          <w:sz w:val="40"/>
-          <w:szCs w:val="40"/>
-        </w:rPr>
-      </w:pPr>
-      <w:r>
-        <w:rPr>
-          <w:b/>
-          <w:bCs/>
-          <w:sz w:val="40"/>
-          <w:szCs w:val="40"/>
-        </w:rPr>
-        <w:t xml:space="preserve">Nature: </w:t>
-      </w:r>
-      <w:r>
-        <w:rPr>
-          <w:sz w:val="40"/>
-          <w:szCs w:val="40"/>
-        </w:rPr>
-        <w:t>Involves interaction between sender and receiver.</w:t>
-      </w:r>
-    </w:p>
-    <w:p>
-      <w:pPr>
-        <w:rPr>
-          <w:b/>
-          <w:bCs/>
-          <w:sz w:val="40"/>
-          <w:szCs w:val="40"/>
-        </w:rPr>
-      </w:pPr>
-      <w:r>
-        <w:rPr>
-          <w:b/>
-          <w:bCs/>
-          <w:sz w:val="40"/>
-          <w:szCs w:val="40"/>
-        </w:rPr>
         <w:t xml:space="preserve">Scope: </w:t>
       </w:r>
       <w:r>
@@ -1671,7 +1526,7 @@
           <w:sz w:val="40"/>
           <w:szCs w:val="40"/>
         </w:rPr>
-        <w:t>Can be interpersonal, organizational, or mass; using multiple media and formats.</w:t>
+        <w:t>It covers interpersonal (one-on-one), group (meetings), and mass communication (media), and is essential in business, personal relationships, and social interactions.</w:t>
       </w:r>
     </w:p>
     <w:p/>
@@ -2262,6 +2117,304 @@
     </w:lvl>
   </w:abstractNum>
   <w:abstractNum w:abstractNumId="4" w15:restartNumberingAfterBreak="0">
+    <w:nsid w:val="182C7A10"/>
+    <w:multiLevelType w:val="multilevel"/>
+    <w:tmpl w:val="2F401922"/>
+    <w:lvl w:ilvl="0">
+      <w:start w:val="1"/>
+      <w:numFmt w:val="bullet"/>
+      <w:lvlText w:val=""/>
+      <w:lvlJc w:val="left"/>
+      <w:pPr>
+        <w:tabs>
+          <w:tab w:val="num" w:pos="720"/>
+        </w:tabs>
+        <w:ind w:left="720" w:hanging="360"/>
+      </w:pPr>
+      <w:rPr>
+        <w:rFonts w:ascii="Symbol" w:hAnsi="Symbol" w:hint="default"/>
+        <w:sz w:val="20"/>
+      </w:rPr>
+    </w:lvl>
+    <w:lvl w:ilvl="1" w:tentative="1">
+      <w:start w:val="1"/>
+      <w:numFmt w:val="bullet"/>
+      <w:lvlText w:val="o"/>
+      <w:lvlJc w:val="left"/>
+      <w:pPr>
+        <w:tabs>
+          <w:tab w:val="num" w:pos="1440"/>
+        </w:tabs>
+        <w:ind w:left="1440" w:hanging="360"/>
+      </w:pPr>
+      <w:rPr>
+        <w:rFonts w:ascii="Courier New" w:hAnsi="Courier New" w:hint="default"/>
+        <w:sz w:val="20"/>
+      </w:rPr>
+    </w:lvl>
+    <w:lvl w:ilvl="2" w:tentative="1">
+      <w:start w:val="1"/>
+      <w:numFmt w:val="bullet"/>
+      <w:lvlText w:val=""/>
+      <w:lvlJc w:val="left"/>
+      <w:pPr>
+        <w:tabs>
+          <w:tab w:val="num" w:pos="2160"/>
+        </w:tabs>
+        <w:ind w:left="2160" w:hanging="360"/>
+      </w:pPr>
+      <w:rPr>
+        <w:rFonts w:ascii="Wingdings" w:hAnsi="Wingdings" w:hint="default"/>
+        <w:sz w:val="20"/>
+      </w:rPr>
+    </w:lvl>
+    <w:lvl w:ilvl="3" w:tentative="1">
+      <w:start w:val="1"/>
+      <w:numFmt w:val="bullet"/>
+      <w:lvlText w:val=""/>
+      <w:lvlJc w:val="left"/>
+      <w:pPr>
+        <w:tabs>
+          <w:tab w:val="num" w:pos="2880"/>
+        </w:tabs>
+        <w:ind w:left="2880" w:hanging="360"/>
+      </w:pPr>
+      <w:rPr>
+        <w:rFonts w:ascii="Wingdings" w:hAnsi="Wingdings" w:hint="default"/>
+        <w:sz w:val="20"/>
+      </w:rPr>
+    </w:lvl>
+    <w:lvl w:ilvl="4" w:tentative="1">
+      <w:start w:val="1"/>
+      <w:numFmt w:val="bullet"/>
+      <w:lvlText w:val=""/>
+      <w:lvlJc w:val="left"/>
+      <w:pPr>
+        <w:tabs>
+          <w:tab w:val="num" w:pos="3600"/>
+        </w:tabs>
+        <w:ind w:left="3600" w:hanging="360"/>
+      </w:pPr>
+      <w:rPr>
+        <w:rFonts w:ascii="Wingdings" w:hAnsi="Wingdings" w:hint="default"/>
+        <w:sz w:val="20"/>
+      </w:rPr>
+    </w:lvl>
+    <w:lvl w:ilvl="5" w:tentative="1">
+      <w:start w:val="1"/>
+      <w:numFmt w:val="bullet"/>
+      <w:lvlText w:val=""/>
+      <w:lvlJc w:val="left"/>
+      <w:pPr>
+        <w:tabs>
+          <w:tab w:val="num" w:pos="4320"/>
+        </w:tabs>
+        <w:ind w:left="4320" w:hanging="360"/>
+      </w:pPr>
+      <w:rPr>
+        <w:rFonts w:ascii="Wingdings" w:hAnsi="Wingdings" w:hint="default"/>
+        <w:sz w:val="20"/>
+      </w:rPr>
+    </w:lvl>
+    <w:lvl w:ilvl="6" w:tentative="1">
+      <w:start w:val="1"/>
+      <w:numFmt w:val="bullet"/>
+      <w:lvlText w:val=""/>
+      <w:lvlJc w:val="left"/>
+      <w:pPr>
+        <w:tabs>
+          <w:tab w:val="num" w:pos="5040"/>
+        </w:tabs>
+        <w:ind w:left="5040" w:hanging="360"/>
+      </w:pPr>
+      <w:rPr>
+        <w:rFonts w:ascii="Wingdings" w:hAnsi="Wingdings" w:hint="default"/>
+        <w:sz w:val="20"/>
+      </w:rPr>
+    </w:lvl>
+    <w:lvl w:ilvl="7" w:tentative="1">
+      <w:start w:val="1"/>
+      <w:numFmt w:val="bullet"/>
+      <w:lvlText w:val=""/>
+      <w:lvlJc w:val="left"/>
+      <w:pPr>
+        <w:tabs>
+          <w:tab w:val="num" w:pos="5760"/>
+        </w:tabs>
+        <w:ind w:left="5760" w:hanging="360"/>
+      </w:pPr>
+      <w:rPr>
+        <w:rFonts w:ascii="Wingdings" w:hAnsi="Wingdings" w:hint="default"/>
+        <w:sz w:val="20"/>
+      </w:rPr>
+    </w:lvl>
+    <w:lvl w:ilvl="8" w:tentative="1">
+      <w:start w:val="1"/>
+      <w:numFmt w:val="bullet"/>
+      <w:lvlText w:val=""/>
+      <w:lvlJc w:val="left"/>
+      <w:pPr>
+        <w:tabs>
+          <w:tab w:val="num" w:pos="6480"/>
+        </w:tabs>
+        <w:ind w:left="6480" w:hanging="360"/>
+      </w:pPr>
+      <w:rPr>
+        <w:rFonts w:ascii="Wingdings" w:hAnsi="Wingdings" w:hint="default"/>
+        <w:sz w:val="20"/>
+      </w:rPr>
+    </w:lvl>
+  </w:abstractNum>
+  <w:abstractNum w:abstractNumId="5" w15:restartNumberingAfterBreak="0">
+    <w:nsid w:val="1D48002D"/>
+    <w:multiLevelType w:val="multilevel"/>
+    <w:tmpl w:val="EE025512"/>
+    <w:lvl w:ilvl="0">
+      <w:start w:val="1"/>
+      <w:numFmt w:val="bullet"/>
+      <w:lvlText w:val=""/>
+      <w:lvlJc w:val="left"/>
+      <w:pPr>
+        <w:tabs>
+          <w:tab w:val="num" w:pos="720"/>
+        </w:tabs>
+        <w:ind w:left="720" w:hanging="360"/>
+      </w:pPr>
+      <w:rPr>
+        <w:rFonts w:ascii="Symbol" w:hAnsi="Symbol" w:hint="default"/>
+        <w:sz w:val="20"/>
+      </w:rPr>
+    </w:lvl>
+    <w:lvl w:ilvl="1" w:tentative="1">
+      <w:start w:val="1"/>
+      <w:numFmt w:val="bullet"/>
+      <w:lvlText w:val="o"/>
+      <w:lvlJc w:val="left"/>
+      <w:pPr>
+        <w:tabs>
+          <w:tab w:val="num" w:pos="1440"/>
+        </w:tabs>
+        <w:ind w:left="1440" w:hanging="360"/>
+      </w:pPr>
+      <w:rPr>
+        <w:rFonts w:ascii="Courier New" w:hAnsi="Courier New" w:hint="default"/>
+        <w:sz w:val="20"/>
+      </w:rPr>
+    </w:lvl>
+    <w:lvl w:ilvl="2" w:tentative="1">
+      <w:start w:val="1"/>
+      <w:numFmt w:val="bullet"/>
+      <w:lvlText w:val=""/>
+      <w:lvlJc w:val="left"/>
+      <w:pPr>
+        <w:tabs>
+          <w:tab w:val="num" w:pos="2160"/>
+        </w:tabs>
+        <w:ind w:left="2160" w:hanging="360"/>
+      </w:pPr>
+      <w:rPr>
+        <w:rFonts w:ascii="Wingdings" w:hAnsi="Wingdings" w:hint="default"/>
+        <w:sz w:val="20"/>
+      </w:rPr>
+    </w:lvl>
+    <w:lvl w:ilvl="3" w:tentative="1">
+      <w:start w:val="1"/>
+      <w:numFmt w:val="bullet"/>
+      <w:lvlText w:val=""/>
+      <w:lvlJc w:val="left"/>
+      <w:pPr>
+        <w:tabs>
+          <w:tab w:val="num" w:pos="2880"/>
+        </w:tabs>
+        <w:ind w:left="2880" w:hanging="360"/>
+      </w:pPr>
+      <w:rPr>
+        <w:rFonts w:ascii="Wingdings" w:hAnsi="Wingdings" w:hint="default"/>
+        <w:sz w:val="20"/>
+      </w:rPr>
+    </w:lvl>
+    <w:lvl w:ilvl="4" w:tentative="1">
+      <w:start w:val="1"/>
+      <w:numFmt w:val="bullet"/>
+      <w:lvlText w:val=""/>
+      <w:lvlJc w:val="left"/>
+      <w:pPr>
+        <w:tabs>
+          <w:tab w:val="num" w:pos="3600"/>
+        </w:tabs>
+        <w:ind w:left="3600" w:hanging="360"/>
+      </w:pPr>
+      <w:rPr>
+        <w:rFonts w:ascii="Wingdings" w:hAnsi="Wingdings" w:hint="default"/>
+        <w:sz w:val="20"/>
+      </w:rPr>
+    </w:lvl>
+    <w:lvl w:ilvl="5" w:tentative="1">
+      <w:start w:val="1"/>
+      <w:numFmt w:val="bullet"/>
+      <w:lvlText w:val=""/>
+      <w:lvlJc w:val="left"/>
+      <w:pPr>
+        <w:tabs>
+          <w:tab w:val="num" w:pos="4320"/>
+        </w:tabs>
+        <w:ind w:left="4320" w:hanging="360"/>
+      </w:pPr>
+      <w:rPr>
+        <w:rFonts w:ascii="Wingdings" w:hAnsi="Wingdings" w:hint="default"/>
+        <w:sz w:val="20"/>
+      </w:rPr>
+    </w:lvl>
+    <w:lvl w:ilvl="6" w:tentative="1">
+      <w:start w:val="1"/>
+      <w:numFmt w:val="bullet"/>
+      <w:lvlText w:val=""/>
+      <w:lvlJc w:val="left"/>
+      <w:pPr>
+        <w:tabs>
+          <w:tab w:val="num" w:pos="5040"/>
+        </w:tabs>
+        <w:ind w:left="5040" w:hanging="360"/>
+      </w:pPr>
+      <w:rPr>
+        <w:rFonts w:ascii="Wingdings" w:hAnsi="Wingdings" w:hint="default"/>
+        <w:sz w:val="20"/>
+      </w:rPr>
+    </w:lvl>
+    <w:lvl w:ilvl="7" w:tentative="1">
+      <w:start w:val="1"/>
+      <w:numFmt w:val="bullet"/>
+      <w:lvlText w:val=""/>
+      <w:lvlJc w:val="left"/>
+      <w:pPr>
+        <w:tabs>
+          <w:tab w:val="num" w:pos="5760"/>
+        </w:tabs>
+        <w:ind w:left="5760" w:hanging="360"/>
+      </w:pPr>
+      <w:rPr>
+        <w:rFonts w:ascii="Wingdings" w:hAnsi="Wingdings" w:hint="default"/>
+        <w:sz w:val="20"/>
+      </w:rPr>
+    </w:lvl>
+    <w:lvl w:ilvl="8" w:tentative="1">
+      <w:start w:val="1"/>
+      <w:numFmt w:val="bullet"/>
+      <w:lvlText w:val=""/>
+      <w:lvlJc w:val="left"/>
+      <w:pPr>
+        <w:tabs>
+          <w:tab w:val="num" w:pos="6480"/>
+        </w:tabs>
+        <w:ind w:left="6480" w:hanging="360"/>
+      </w:pPr>
+      <w:rPr>
+        <w:rFonts w:ascii="Wingdings" w:hAnsi="Wingdings" w:hint="default"/>
+        <w:sz w:val="20"/>
+      </w:rPr>
+    </w:lvl>
+  </w:abstractNum>
+  <w:abstractNum w:abstractNumId="6" w15:restartNumberingAfterBreak="0">
     <w:nsid w:val="1D7B2122"/>
     <w:multiLevelType w:val="multilevel"/>
     <w:tmpl w:val="A80C601C"/>
@@ -2410,7 +2563,7 @@
       </w:rPr>
     </w:lvl>
   </w:abstractNum>
-  <w:abstractNum w:abstractNumId="5" w15:restartNumberingAfterBreak="0">
+  <w:abstractNum w:abstractNumId="7" w15:restartNumberingAfterBreak="0">
     <w:nsid w:val="1DD70929"/>
     <w:multiLevelType w:val="multilevel"/>
     <w:tmpl w:val="444C85DC"/>
@@ -2531,7 +2684,7 @@
       </w:pPr>
     </w:lvl>
   </w:abstractNum>
-  <w:abstractNum w:abstractNumId="6" w15:restartNumberingAfterBreak="0">
+  <w:abstractNum w:abstractNumId="8" w15:restartNumberingAfterBreak="0">
     <w:nsid w:val="1ED20547"/>
     <w:multiLevelType w:val="multilevel"/>
     <w:tmpl w:val="58B81C18"/>
@@ -2680,7 +2833,7 @@
       </w:rPr>
     </w:lvl>
   </w:abstractNum>
-  <w:abstractNum w:abstractNumId="7" w15:restartNumberingAfterBreak="0">
+  <w:abstractNum w:abstractNumId="9" w15:restartNumberingAfterBreak="0">
     <w:nsid w:val="244D573F"/>
     <w:multiLevelType w:val="multilevel"/>
     <w:tmpl w:val="C22A629E"/>
@@ -2793,7 +2946,7 @@
       </w:pPr>
     </w:lvl>
   </w:abstractNum>
-  <w:abstractNum w:abstractNumId="8" w15:restartNumberingAfterBreak="0">
+  <w:abstractNum w:abstractNumId="10" w15:restartNumberingAfterBreak="0">
     <w:nsid w:val="293C1CD6"/>
     <w:multiLevelType w:val="multilevel"/>
     <w:tmpl w:val="ECA4E2C4"/>
@@ -2942,7 +3095,7 @@
       </w:rPr>
     </w:lvl>
   </w:abstractNum>
-  <w:abstractNum w:abstractNumId="9" w15:restartNumberingAfterBreak="0">
+  <w:abstractNum w:abstractNumId="11" w15:restartNumberingAfterBreak="0">
     <w:nsid w:val="29AB42CE"/>
     <w:multiLevelType w:val="multilevel"/>
     <w:tmpl w:val="14EE4E90"/>
@@ -3055,7 +3208,156 @@
       </w:pPr>
     </w:lvl>
   </w:abstractNum>
-  <w:abstractNum w:abstractNumId="10" w15:restartNumberingAfterBreak="0">
+  <w:abstractNum w:abstractNumId="12" w15:restartNumberingAfterBreak="0">
+    <w:nsid w:val="30AF53F1"/>
+    <w:multiLevelType w:val="multilevel"/>
+    <w:tmpl w:val="1D5A7E54"/>
+    <w:lvl w:ilvl="0">
+      <w:start w:val="1"/>
+      <w:numFmt w:val="bullet"/>
+      <w:lvlText w:val=""/>
+      <w:lvlJc w:val="left"/>
+      <w:pPr>
+        <w:tabs>
+          <w:tab w:val="num" w:pos="720"/>
+        </w:tabs>
+        <w:ind w:left="720" w:hanging="360"/>
+      </w:pPr>
+      <w:rPr>
+        <w:rFonts w:ascii="Symbol" w:hAnsi="Symbol" w:hint="default"/>
+        <w:sz w:val="20"/>
+      </w:rPr>
+    </w:lvl>
+    <w:lvl w:ilvl="1" w:tentative="1">
+      <w:start w:val="1"/>
+      <w:numFmt w:val="bullet"/>
+      <w:lvlText w:val="o"/>
+      <w:lvlJc w:val="left"/>
+      <w:pPr>
+        <w:tabs>
+          <w:tab w:val="num" w:pos="1440"/>
+        </w:tabs>
+        <w:ind w:left="1440" w:hanging="360"/>
+      </w:pPr>
+      <w:rPr>
+        <w:rFonts w:ascii="Courier New" w:hAnsi="Courier New" w:hint="default"/>
+        <w:sz w:val="20"/>
+      </w:rPr>
+    </w:lvl>
+    <w:lvl w:ilvl="2" w:tentative="1">
+      <w:start w:val="1"/>
+      <w:numFmt w:val="bullet"/>
+      <w:lvlText w:val=""/>
+      <w:lvlJc w:val="left"/>
+      <w:pPr>
+        <w:tabs>
+          <w:tab w:val="num" w:pos="2160"/>
+        </w:tabs>
+        <w:ind w:left="2160" w:hanging="360"/>
+      </w:pPr>
+      <w:rPr>
+        <w:rFonts w:ascii="Wingdings" w:hAnsi="Wingdings" w:hint="default"/>
+        <w:sz w:val="20"/>
+      </w:rPr>
+    </w:lvl>
+    <w:lvl w:ilvl="3" w:tentative="1">
+      <w:start w:val="1"/>
+      <w:numFmt w:val="bullet"/>
+      <w:lvlText w:val=""/>
+      <w:lvlJc w:val="left"/>
+      <w:pPr>
+        <w:tabs>
+          <w:tab w:val="num" w:pos="2880"/>
+        </w:tabs>
+        <w:ind w:left="2880" w:hanging="360"/>
+      </w:pPr>
+      <w:rPr>
+        <w:rFonts w:ascii="Wingdings" w:hAnsi="Wingdings" w:hint="default"/>
+        <w:sz w:val="20"/>
+      </w:rPr>
+    </w:lvl>
+    <w:lvl w:ilvl="4" w:tentative="1">
+      <w:start w:val="1"/>
+      <w:numFmt w:val="bullet"/>
+      <w:lvlText w:val=""/>
+      <w:lvlJc w:val="left"/>
+      <w:pPr>
+        <w:tabs>
+          <w:tab w:val="num" w:pos="3600"/>
+        </w:tabs>
+        <w:ind w:left="3600" w:hanging="360"/>
+      </w:pPr>
+      <w:rPr>
+        <w:rFonts w:ascii="Wingdings" w:hAnsi="Wingdings" w:hint="default"/>
+        <w:sz w:val="20"/>
+      </w:rPr>
+    </w:lvl>
+    <w:lvl w:ilvl="5" w:tentative="1">
+      <w:start w:val="1"/>
+      <w:numFmt w:val="bullet"/>
+      <w:lvlText w:val=""/>
+      <w:lvlJc w:val="left"/>
+      <w:pPr>
+        <w:tabs>
+          <w:tab w:val="num" w:pos="4320"/>
+        </w:tabs>
+        <w:ind w:left="4320" w:hanging="360"/>
+      </w:pPr>
+      <w:rPr>
+        <w:rFonts w:ascii="Wingdings" w:hAnsi="Wingdings" w:hint="default"/>
+        <w:sz w:val="20"/>
+      </w:rPr>
+    </w:lvl>
+    <w:lvl w:ilvl="6" w:tentative="1">
+      <w:start w:val="1"/>
+      <w:numFmt w:val="bullet"/>
+      <w:lvlText w:val=""/>
+      <w:lvlJc w:val="left"/>
+      <w:pPr>
+        <w:tabs>
+          <w:tab w:val="num" w:pos="5040"/>
+        </w:tabs>
+        <w:ind w:left="5040" w:hanging="360"/>
+      </w:pPr>
+      <w:rPr>
+        <w:rFonts w:ascii="Wingdings" w:hAnsi="Wingdings" w:hint="default"/>
+        <w:sz w:val="20"/>
+      </w:rPr>
+    </w:lvl>
+    <w:lvl w:ilvl="7" w:tentative="1">
+      <w:start w:val="1"/>
+      <w:numFmt w:val="bullet"/>
+      <w:lvlText w:val=""/>
+      <w:lvlJc w:val="left"/>
+      <w:pPr>
+        <w:tabs>
+          <w:tab w:val="num" w:pos="5760"/>
+        </w:tabs>
+        <w:ind w:left="5760" w:hanging="360"/>
+      </w:pPr>
+      <w:rPr>
+        <w:rFonts w:ascii="Wingdings" w:hAnsi="Wingdings" w:hint="default"/>
+        <w:sz w:val="20"/>
+      </w:rPr>
+    </w:lvl>
+    <w:lvl w:ilvl="8" w:tentative="1">
+      <w:start w:val="1"/>
+      <w:numFmt w:val="bullet"/>
+      <w:lvlText w:val=""/>
+      <w:lvlJc w:val="left"/>
+      <w:pPr>
+        <w:tabs>
+          <w:tab w:val="num" w:pos="6480"/>
+        </w:tabs>
+        <w:ind w:left="6480" w:hanging="360"/>
+      </w:pPr>
+      <w:rPr>
+        <w:rFonts w:ascii="Wingdings" w:hAnsi="Wingdings" w:hint="default"/>
+        <w:sz w:val="20"/>
+      </w:rPr>
+    </w:lvl>
+  </w:abstractNum>
+  <w:abstractNum w:abstractNumId="13" w15:restartNumberingAfterBreak="0">
     <w:nsid w:val="316B215C"/>
     <w:multiLevelType w:val="multilevel"/>
     <w:tmpl w:val="E6EC6B9A"/>
@@ -3204,7 +3506,305 @@
       </w:rPr>
     </w:lvl>
   </w:abstractNum>
-  <w:abstractNum w:abstractNumId="11" w15:restartNumberingAfterBreak="0">
+  <w:abstractNum w:abstractNumId="14" w15:restartNumberingAfterBreak="0">
+    <w:nsid w:val="33516E23"/>
+    <w:multiLevelType w:val="multilevel"/>
+    <w:tmpl w:val="187836F2"/>
+    <w:lvl w:ilvl="0">
+      <w:start w:val="1"/>
+      <w:numFmt w:val="bullet"/>
+      <w:lvlText w:val=""/>
+      <w:lvlJc w:val="left"/>
+      <w:pPr>
+        <w:tabs>
+          <w:tab w:val="num" w:pos="720"/>
+        </w:tabs>
+        <w:ind w:left="720" w:hanging="360"/>
+      </w:pPr>
+      <w:rPr>
+        <w:rFonts w:ascii="Symbol" w:hAnsi="Symbol" w:hint="default"/>
+        <w:sz w:val="20"/>
+      </w:rPr>
+    </w:lvl>
+    <w:lvl w:ilvl="1" w:tentative="1">
+      <w:start w:val="1"/>
+      <w:numFmt w:val="bullet"/>
+      <w:lvlText w:val="o"/>
+      <w:lvlJc w:val="left"/>
+      <w:pPr>
+        <w:tabs>
+          <w:tab w:val="num" w:pos="1440"/>
+        </w:tabs>
+        <w:ind w:left="1440" w:hanging="360"/>
+      </w:pPr>
+      <w:rPr>
+        <w:rFonts w:ascii="Courier New" w:hAnsi="Courier New" w:hint="default"/>
+        <w:sz w:val="20"/>
+      </w:rPr>
+    </w:lvl>
+    <w:lvl w:ilvl="2" w:tentative="1">
+      <w:start w:val="1"/>
+      <w:numFmt w:val="bullet"/>
+      <w:lvlText w:val=""/>
+      <w:lvlJc w:val="left"/>
+      <w:pPr>
+        <w:tabs>
+          <w:tab w:val="num" w:pos="2160"/>
+        </w:tabs>
+        <w:ind w:left="2160" w:hanging="360"/>
+      </w:pPr>
+      <w:rPr>
+        <w:rFonts w:ascii="Wingdings" w:hAnsi="Wingdings" w:hint="default"/>
+        <w:sz w:val="20"/>
+      </w:rPr>
+    </w:lvl>
+    <w:lvl w:ilvl="3" w:tentative="1">
+      <w:start w:val="1"/>
+      <w:numFmt w:val="bullet"/>
+      <w:lvlText w:val=""/>
+      <w:lvlJc w:val="left"/>
+      <w:pPr>
+        <w:tabs>
+          <w:tab w:val="num" w:pos="2880"/>
+        </w:tabs>
+        <w:ind w:left="2880" w:hanging="360"/>
+      </w:pPr>
+      <w:rPr>
+        <w:rFonts w:ascii="Wingdings" w:hAnsi="Wingdings" w:hint="default"/>
+        <w:sz w:val="20"/>
+      </w:rPr>
+    </w:lvl>
+    <w:lvl w:ilvl="4" w:tentative="1">
+      <w:start w:val="1"/>
+      <w:numFmt w:val="bullet"/>
+      <w:lvlText w:val=""/>
+      <w:lvlJc w:val="left"/>
+      <w:pPr>
+        <w:tabs>
+          <w:tab w:val="num" w:pos="3600"/>
+        </w:tabs>
+        <w:ind w:left="3600" w:hanging="360"/>
+      </w:pPr>
+      <w:rPr>
+        <w:rFonts w:ascii="Wingdings" w:hAnsi="Wingdings" w:hint="default"/>
+        <w:sz w:val="20"/>
+      </w:rPr>
+    </w:lvl>
+    <w:lvl w:ilvl="5" w:tentative="1">
+      <w:start w:val="1"/>
+      <w:numFmt w:val="bullet"/>
+      <w:lvlText w:val=""/>
+      <w:lvlJc w:val="left"/>
+      <w:pPr>
+        <w:tabs>
+          <w:tab w:val="num" w:pos="4320"/>
+        </w:tabs>
+        <w:ind w:left="4320" w:hanging="360"/>
+      </w:pPr>
+      <w:rPr>
+        <w:rFonts w:ascii="Wingdings" w:hAnsi="Wingdings" w:hint="default"/>
+        <w:sz w:val="20"/>
+      </w:rPr>
+    </w:lvl>
+    <w:lvl w:ilvl="6" w:tentative="1">
+      <w:start w:val="1"/>
+      <w:numFmt w:val="bullet"/>
+      <w:lvlText w:val=""/>
+      <w:lvlJc w:val="left"/>
+      <w:pPr>
+        <w:tabs>
+          <w:tab w:val="num" w:pos="5040"/>
+        </w:tabs>
+        <w:ind w:left="5040" w:hanging="360"/>
+      </w:pPr>
+      <w:rPr>
+        <w:rFonts w:ascii="Wingdings" w:hAnsi="Wingdings" w:hint="default"/>
+        <w:sz w:val="20"/>
+      </w:rPr>
+    </w:lvl>
+    <w:lvl w:ilvl="7" w:tentative="1">
+      <w:start w:val="1"/>
+      <w:numFmt w:val="bullet"/>
+      <w:lvlText w:val=""/>
+      <w:lvlJc w:val="left"/>
+      <w:pPr>
+        <w:tabs>
+          <w:tab w:val="num" w:pos="5760"/>
+        </w:tabs>
+        <w:ind w:left="5760" w:hanging="360"/>
+      </w:pPr>
+      <w:rPr>
+        <w:rFonts w:ascii="Wingdings" w:hAnsi="Wingdings" w:hint="default"/>
+        <w:sz w:val="20"/>
+      </w:rPr>
+    </w:lvl>
+    <w:lvl w:ilvl="8" w:tentative="1">
+      <w:start w:val="1"/>
+      <w:numFmt w:val="bullet"/>
+      <w:lvlText w:val=""/>
+      <w:lvlJc w:val="left"/>
+      <w:pPr>
+        <w:tabs>
+          <w:tab w:val="num" w:pos="6480"/>
+        </w:tabs>
+        <w:ind w:left="6480" w:hanging="360"/>
+      </w:pPr>
+      <w:rPr>
+        <w:rFonts w:ascii="Wingdings" w:hAnsi="Wingdings" w:hint="default"/>
+        <w:sz w:val="20"/>
+      </w:rPr>
+    </w:lvl>
+  </w:abstractNum>
+  <w:abstractNum w:abstractNumId="15" w15:restartNumberingAfterBreak="0">
+    <w:nsid w:val="3D92438D"/>
+    <w:multiLevelType w:val="multilevel"/>
+    <w:tmpl w:val="90C421AC"/>
+    <w:lvl w:ilvl="0">
+      <w:start w:val="1"/>
+      <w:numFmt w:val="bullet"/>
+      <w:lvlText w:val=""/>
+      <w:lvlJc w:val="left"/>
+      <w:pPr>
+        <w:tabs>
+          <w:tab w:val="num" w:pos="720"/>
+        </w:tabs>
+        <w:ind w:left="720" w:hanging="360"/>
+      </w:pPr>
+      <w:rPr>
+        <w:rFonts w:ascii="Symbol" w:hAnsi="Symbol" w:hint="default"/>
+        <w:sz w:val="20"/>
+      </w:rPr>
+    </w:lvl>
+    <w:lvl w:ilvl="1" w:tentative="1">
+      <w:start w:val="1"/>
+      <w:numFmt w:val="bullet"/>
+      <w:lvlText w:val="o"/>
+      <w:lvlJc w:val="left"/>
+      <w:pPr>
+        <w:tabs>
+          <w:tab w:val="num" w:pos="1440"/>
+        </w:tabs>
+        <w:ind w:left="1440" w:hanging="360"/>
+      </w:pPr>
+      <w:rPr>
+        <w:rFonts w:ascii="Courier New" w:hAnsi="Courier New" w:hint="default"/>
+        <w:sz w:val="20"/>
+      </w:rPr>
+    </w:lvl>
+    <w:lvl w:ilvl="2" w:tentative="1">
+      <w:start w:val="1"/>
+      <w:numFmt w:val="bullet"/>
+      <w:lvlText w:val=""/>
+      <w:lvlJc w:val="left"/>
+      <w:pPr>
+        <w:tabs>
+          <w:tab w:val="num" w:pos="2160"/>
+        </w:tabs>
+        <w:ind w:left="2160" w:hanging="360"/>
+      </w:pPr>
+      <w:rPr>
+        <w:rFonts w:ascii="Wingdings" w:hAnsi="Wingdings" w:hint="default"/>
+        <w:sz w:val="20"/>
+      </w:rPr>
+    </w:lvl>
+    <w:lvl w:ilvl="3" w:tentative="1">
+      <w:start w:val="1"/>
+      <w:numFmt w:val="bullet"/>
+      <w:lvlText w:val=""/>
+      <w:lvlJc w:val="left"/>
+      <w:pPr>
+        <w:tabs>
+          <w:tab w:val="num" w:pos="2880"/>
+        </w:tabs>
+        <w:ind w:left="2880" w:hanging="360"/>
+      </w:pPr>
+      <w:rPr>
+        <w:rFonts w:ascii="Wingdings" w:hAnsi="Wingdings" w:hint="default"/>
+        <w:sz w:val="20"/>
+      </w:rPr>
+    </w:lvl>
+    <w:lvl w:ilvl="4" w:tentative="1">
+      <w:start w:val="1"/>
+      <w:numFmt w:val="bullet"/>
+      <w:lvlText w:val=""/>
+      <w:lvlJc w:val="left"/>
+      <w:pPr>
+        <w:tabs>
+          <w:tab w:val="num" w:pos="3600"/>
+        </w:tabs>
+        <w:ind w:left="3600" w:hanging="360"/>
+      </w:pPr>
+      <w:rPr>
+        <w:rFonts w:ascii="Wingdings" w:hAnsi="Wingdings" w:hint="default"/>
+        <w:sz w:val="20"/>
+      </w:rPr>
+    </w:lvl>
+    <w:lvl w:ilvl="5" w:tentative="1">
+      <w:start w:val="1"/>
+      <w:numFmt w:val="bullet"/>
+      <w:lvlText w:val=""/>
+      <w:lvlJc w:val="left"/>
+      <w:pPr>
+        <w:tabs>
+          <w:tab w:val="num" w:pos="4320"/>
+        </w:tabs>
+        <w:ind w:left="4320" w:hanging="360"/>
+      </w:pPr>
+      <w:rPr>
+        <w:rFonts w:ascii="Wingdings" w:hAnsi="Wingdings" w:hint="default"/>
+        <w:sz w:val="20"/>
+      </w:rPr>
+    </w:lvl>
+    <w:lvl w:ilvl="6" w:tentative="1">
+      <w:start w:val="1"/>
+      <w:numFmt w:val="bullet"/>
+      <w:lvlText w:val=""/>
+      <w:lvlJc w:val="left"/>
+      <w:pPr>
+        <w:tabs>
+          <w:tab w:val="num" w:pos="5040"/>
+        </w:tabs>
+        <w:ind w:left="5040" w:hanging="360"/>
+      </w:pPr>
+      <w:rPr>
+        <w:rFonts w:ascii="Wingdings" w:hAnsi="Wingdings" w:hint="default"/>
+        <w:sz w:val="20"/>
+      </w:rPr>
+    </w:lvl>
+    <w:lvl w:ilvl="7" w:tentative="1">
+      <w:start w:val="1"/>
+      <w:numFmt w:val="bullet"/>
+      <w:lvlText w:val=""/>
+      <w:lvlJc w:val="left"/>
+      <w:pPr>
+        <w:tabs>
+          <w:tab w:val="num" w:pos="5760"/>
+        </w:tabs>
+        <w:ind w:left="5760" w:hanging="360"/>
+      </w:pPr>
+      <w:rPr>
+        <w:rFonts w:ascii="Wingdings" w:hAnsi="Wingdings" w:hint="default"/>
+        <w:sz w:val="20"/>
+      </w:rPr>
+    </w:lvl>
+    <w:lvl w:ilvl="8" w:tentative="1">
+      <w:start w:val="1"/>
+      <w:numFmt w:val="bullet"/>
+      <w:lvlText w:val=""/>
+      <w:lvlJc w:val="left"/>
+      <w:pPr>
+        <w:tabs>
+          <w:tab w:val="num" w:pos="6480"/>
+        </w:tabs>
+        <w:ind w:left="6480" w:hanging="360"/>
+      </w:pPr>
+      <w:rPr>
+        <w:rFonts w:ascii="Wingdings" w:hAnsi="Wingdings" w:hint="default"/>
+        <w:sz w:val="20"/>
+      </w:rPr>
+    </w:lvl>
+  </w:abstractNum>
+  <w:abstractNum w:abstractNumId="16" w15:restartNumberingAfterBreak="0">
     <w:nsid w:val="47A54AFF"/>
     <w:multiLevelType w:val="multilevel"/>
     <w:tmpl w:val="C2E419F8"/>
@@ -3317,7 +3917,7 @@
       </w:pPr>
     </w:lvl>
   </w:abstractNum>
-  <w:abstractNum w:abstractNumId="12" w15:restartNumberingAfterBreak="0">
+  <w:abstractNum w:abstractNumId="17" w15:restartNumberingAfterBreak="0">
     <w:nsid w:val="49B850EC"/>
     <w:multiLevelType w:val="multilevel"/>
     <w:tmpl w:val="681688A8"/>
@@ -3430,7 +4030,305 @@
       </w:pPr>
     </w:lvl>
   </w:abstractNum>
-  <w:abstractNum w:abstractNumId="13" w15:restartNumberingAfterBreak="0">
+  <w:abstractNum w:abstractNumId="18" w15:restartNumberingAfterBreak="0">
+    <w:nsid w:val="525E35DC"/>
+    <w:multiLevelType w:val="multilevel"/>
+    <w:tmpl w:val="CB0032AC"/>
+    <w:lvl w:ilvl="0">
+      <w:start w:val="1"/>
+      <w:numFmt w:val="bullet"/>
+      <w:lvlText w:val=""/>
+      <w:lvlJc w:val="left"/>
+      <w:pPr>
+        <w:tabs>
+          <w:tab w:val="num" w:pos="720"/>
+        </w:tabs>
+        <w:ind w:left="720" w:hanging="360"/>
+      </w:pPr>
+      <w:rPr>
+        <w:rFonts w:ascii="Symbol" w:hAnsi="Symbol" w:hint="default"/>
+        <w:sz w:val="20"/>
+      </w:rPr>
+    </w:lvl>
+    <w:lvl w:ilvl="1" w:tentative="1">
+      <w:start w:val="1"/>
+      <w:numFmt w:val="bullet"/>
+      <w:lvlText w:val="o"/>
+      <w:lvlJc w:val="left"/>
+      <w:pPr>
+        <w:tabs>
+          <w:tab w:val="num" w:pos="1440"/>
+        </w:tabs>
+        <w:ind w:left="1440" w:hanging="360"/>
+      </w:pPr>
+      <w:rPr>
+        <w:rFonts w:ascii="Courier New" w:hAnsi="Courier New" w:hint="default"/>
+        <w:sz w:val="20"/>
+      </w:rPr>
+    </w:lvl>
+    <w:lvl w:ilvl="2" w:tentative="1">
+      <w:start w:val="1"/>
+      <w:numFmt w:val="bullet"/>
+      <w:lvlText w:val=""/>
+      <w:lvlJc w:val="left"/>
+      <w:pPr>
+        <w:tabs>
+          <w:tab w:val="num" w:pos="2160"/>
+        </w:tabs>
+        <w:ind w:left="2160" w:hanging="360"/>
+      </w:pPr>
+      <w:rPr>
+        <w:rFonts w:ascii="Wingdings" w:hAnsi="Wingdings" w:hint="default"/>
+        <w:sz w:val="20"/>
+      </w:rPr>
+    </w:lvl>
+    <w:lvl w:ilvl="3" w:tentative="1">
+      <w:start w:val="1"/>
+      <w:numFmt w:val="bullet"/>
+      <w:lvlText w:val=""/>
+      <w:lvlJc w:val="left"/>
+      <w:pPr>
+        <w:tabs>
+          <w:tab w:val="num" w:pos="2880"/>
+        </w:tabs>
+        <w:ind w:left="2880" w:hanging="360"/>
+      </w:pPr>
+      <w:rPr>
+        <w:rFonts w:ascii="Wingdings" w:hAnsi="Wingdings" w:hint="default"/>
+        <w:sz w:val="20"/>
+      </w:rPr>
+    </w:lvl>
+    <w:lvl w:ilvl="4" w:tentative="1">
+      <w:start w:val="1"/>
+      <w:numFmt w:val="bullet"/>
+      <w:lvlText w:val=""/>
+      <w:lvlJc w:val="left"/>
+      <w:pPr>
+        <w:tabs>
+          <w:tab w:val="num" w:pos="3600"/>
+        </w:tabs>
+        <w:ind w:left="3600" w:hanging="360"/>
+      </w:pPr>
+      <w:rPr>
+        <w:rFonts w:ascii="Wingdings" w:hAnsi="Wingdings" w:hint="default"/>
+        <w:sz w:val="20"/>
+      </w:rPr>
+    </w:lvl>
+    <w:lvl w:ilvl="5" w:tentative="1">
+      <w:start w:val="1"/>
+      <w:numFmt w:val="bullet"/>
+      <w:lvlText w:val=""/>
+      <w:lvlJc w:val="left"/>
+      <w:pPr>
+        <w:tabs>
+          <w:tab w:val="num" w:pos="4320"/>
+        </w:tabs>
+        <w:ind w:left="4320" w:hanging="360"/>
+      </w:pPr>
+      <w:rPr>
+        <w:rFonts w:ascii="Wingdings" w:hAnsi="Wingdings" w:hint="default"/>
+        <w:sz w:val="20"/>
+      </w:rPr>
+    </w:lvl>
+    <w:lvl w:ilvl="6" w:tentative="1">
+      <w:start w:val="1"/>
+      <w:numFmt w:val="bullet"/>
+      <w:lvlText w:val=""/>
+      <w:lvlJc w:val="left"/>
+      <w:pPr>
+        <w:tabs>
+          <w:tab w:val="num" w:pos="5040"/>
+        </w:tabs>
+        <w:ind w:left="5040" w:hanging="360"/>
+      </w:pPr>
+      <w:rPr>
+        <w:rFonts w:ascii="Wingdings" w:hAnsi="Wingdings" w:hint="default"/>
+        <w:sz w:val="20"/>
+      </w:rPr>
+    </w:lvl>
+    <w:lvl w:ilvl="7" w:tentative="1">
+      <w:start w:val="1"/>
+      <w:numFmt w:val="bullet"/>
+      <w:lvlText w:val=""/>
+      <w:lvlJc w:val="left"/>
+      <w:pPr>
+        <w:tabs>
+          <w:tab w:val="num" w:pos="5760"/>
+        </w:tabs>
+        <w:ind w:left="5760" w:hanging="360"/>
+      </w:pPr>
+      <w:rPr>
+        <w:rFonts w:ascii="Wingdings" w:hAnsi="Wingdings" w:hint="default"/>
+        <w:sz w:val="20"/>
+      </w:rPr>
+    </w:lvl>
+    <w:lvl w:ilvl="8" w:tentative="1">
+      <w:start w:val="1"/>
+      <w:numFmt w:val="bullet"/>
+      <w:lvlText w:val=""/>
+      <w:lvlJc w:val="left"/>
+      <w:pPr>
+        <w:tabs>
+          <w:tab w:val="num" w:pos="6480"/>
+        </w:tabs>
+        <w:ind w:left="6480" w:hanging="360"/>
+      </w:pPr>
+      <w:rPr>
+        <w:rFonts w:ascii="Wingdings" w:hAnsi="Wingdings" w:hint="default"/>
+        <w:sz w:val="20"/>
+      </w:rPr>
+    </w:lvl>
+  </w:abstractNum>
+  <w:abstractNum w:abstractNumId="19" w15:restartNumberingAfterBreak="0">
+    <w:nsid w:val="543943C0"/>
+    <w:multiLevelType w:val="multilevel"/>
+    <w:tmpl w:val="AC281868"/>
+    <w:lvl w:ilvl="0">
+      <w:start w:val="1"/>
+      <w:numFmt w:val="bullet"/>
+      <w:lvlText w:val=""/>
+      <w:lvlJc w:val="left"/>
+      <w:pPr>
+        <w:tabs>
+          <w:tab w:val="num" w:pos="720"/>
+        </w:tabs>
+        <w:ind w:left="720" w:hanging="360"/>
+      </w:pPr>
+      <w:rPr>
+        <w:rFonts w:ascii="Symbol" w:hAnsi="Symbol" w:hint="default"/>
+        <w:sz w:val="20"/>
+      </w:rPr>
+    </w:lvl>
+    <w:lvl w:ilvl="1" w:tentative="1">
+      <w:start w:val="1"/>
+      <w:numFmt w:val="bullet"/>
+      <w:lvlText w:val="o"/>
+      <w:lvlJc w:val="left"/>
+      <w:pPr>
+        <w:tabs>
+          <w:tab w:val="num" w:pos="1440"/>
+        </w:tabs>
+        <w:ind w:left="1440" w:hanging="360"/>
+      </w:pPr>
+      <w:rPr>
+        <w:rFonts w:ascii="Courier New" w:hAnsi="Courier New" w:hint="default"/>
+        <w:sz w:val="20"/>
+      </w:rPr>
+    </w:lvl>
+    <w:lvl w:ilvl="2" w:tentative="1">
+      <w:start w:val="1"/>
+      <w:numFmt w:val="bullet"/>
+      <w:lvlText w:val=""/>
+      <w:lvlJc w:val="left"/>
+      <w:pPr>
+        <w:tabs>
+          <w:tab w:val="num" w:pos="2160"/>
+        </w:tabs>
+        <w:ind w:left="2160" w:hanging="360"/>
+      </w:pPr>
+      <w:rPr>
+        <w:rFonts w:ascii="Wingdings" w:hAnsi="Wingdings" w:hint="default"/>
+        <w:sz w:val="20"/>
+      </w:rPr>
+    </w:lvl>
+    <w:lvl w:ilvl="3" w:tentative="1">
+      <w:start w:val="1"/>
+      <w:numFmt w:val="bullet"/>
+      <w:lvlText w:val=""/>
+      <w:lvlJc w:val="left"/>
+      <w:pPr>
+        <w:tabs>
+          <w:tab w:val="num" w:pos="2880"/>
+        </w:tabs>
+        <w:ind w:left="2880" w:hanging="360"/>
+      </w:pPr>
+      <w:rPr>
+        <w:rFonts w:ascii="Wingdings" w:hAnsi="Wingdings" w:hint="default"/>
+        <w:sz w:val="20"/>
+      </w:rPr>
+    </w:lvl>
+    <w:lvl w:ilvl="4" w:tentative="1">
+      <w:start w:val="1"/>
+      <w:numFmt w:val="bullet"/>
+      <w:lvlText w:val=""/>
+      <w:lvlJc w:val="left"/>
+      <w:pPr>
+        <w:tabs>
+          <w:tab w:val="num" w:pos="3600"/>
+        </w:tabs>
+        <w:ind w:left="3600" w:hanging="360"/>
+      </w:pPr>
+      <w:rPr>
+        <w:rFonts w:ascii="Wingdings" w:hAnsi="Wingdings" w:hint="default"/>
+        <w:sz w:val="20"/>
+      </w:rPr>
+    </w:lvl>
+    <w:lvl w:ilvl="5" w:tentative="1">
+      <w:start w:val="1"/>
+      <w:numFmt w:val="bullet"/>
+      <w:lvlText w:val=""/>
+      <w:lvlJc w:val="left"/>
+      <w:pPr>
+        <w:tabs>
+          <w:tab w:val="num" w:pos="4320"/>
+        </w:tabs>
+        <w:ind w:left="4320" w:hanging="360"/>
+      </w:pPr>
+      <w:rPr>
+        <w:rFonts w:ascii="Wingdings" w:hAnsi="Wingdings" w:hint="default"/>
+        <w:sz w:val="20"/>
+      </w:rPr>
+    </w:lvl>
+    <w:lvl w:ilvl="6" w:tentative="1">
+      <w:start w:val="1"/>
+      <w:numFmt w:val="bullet"/>
+      <w:lvlText w:val=""/>
+      <w:lvlJc w:val="left"/>
+      <w:pPr>
+        <w:tabs>
+          <w:tab w:val="num" w:pos="5040"/>
+        </w:tabs>
+        <w:ind w:left="5040" w:hanging="360"/>
+      </w:pPr>
+      <w:rPr>
+        <w:rFonts w:ascii="Wingdings" w:hAnsi="Wingdings" w:hint="default"/>
+        <w:sz w:val="20"/>
+      </w:rPr>
+    </w:lvl>
+    <w:lvl w:ilvl="7" w:tentative="1">
+      <w:start w:val="1"/>
+      <w:numFmt w:val="bullet"/>
+      <w:lvlText w:val=""/>
+      <w:lvlJc w:val="left"/>
+      <w:pPr>
+        <w:tabs>
+          <w:tab w:val="num" w:pos="5760"/>
+        </w:tabs>
+        <w:ind w:left="5760" w:hanging="360"/>
+      </w:pPr>
+      <w:rPr>
+        <w:rFonts w:ascii="Wingdings" w:hAnsi="Wingdings" w:hint="default"/>
+        <w:sz w:val="20"/>
+      </w:rPr>
+    </w:lvl>
+    <w:lvl w:ilvl="8" w:tentative="1">
+      <w:start w:val="1"/>
+      <w:numFmt w:val="bullet"/>
+      <w:lvlText w:val=""/>
+      <w:lvlJc w:val="left"/>
+      <w:pPr>
+        <w:tabs>
+          <w:tab w:val="num" w:pos="6480"/>
+        </w:tabs>
+        <w:ind w:left="6480" w:hanging="360"/>
+      </w:pPr>
+      <w:rPr>
+        <w:rFonts w:ascii="Wingdings" w:hAnsi="Wingdings" w:hint="default"/>
+        <w:sz w:val="20"/>
+      </w:rPr>
+    </w:lvl>
+  </w:abstractNum>
+  <w:abstractNum w:abstractNumId="20" w15:restartNumberingAfterBreak="0">
     <w:nsid w:val="56484AA0"/>
     <w:multiLevelType w:val="multilevel"/>
     <w:tmpl w:val="62D85C7C"/>
@@ -3579,7 +4477,7 @@
       </w:rPr>
     </w:lvl>
   </w:abstractNum>
-  <w:abstractNum w:abstractNumId="14" w15:restartNumberingAfterBreak="0">
+  <w:abstractNum w:abstractNumId="21" w15:restartNumberingAfterBreak="0">
     <w:nsid w:val="5BAD3E4E"/>
     <w:multiLevelType w:val="multilevel"/>
     <w:tmpl w:val="D3CCBF50"/>
@@ -3700,7 +4598,305 @@
       </w:pPr>
     </w:lvl>
   </w:abstractNum>
-  <w:abstractNum w:abstractNumId="15" w15:restartNumberingAfterBreak="0">
+  <w:abstractNum w:abstractNumId="22" w15:restartNumberingAfterBreak="0">
+    <w:nsid w:val="5C242107"/>
+    <w:multiLevelType w:val="multilevel"/>
+    <w:tmpl w:val="62E4296C"/>
+    <w:lvl w:ilvl="0">
+      <w:start w:val="1"/>
+      <w:numFmt w:val="bullet"/>
+      <w:lvlText w:val=""/>
+      <w:lvlJc w:val="left"/>
+      <w:pPr>
+        <w:tabs>
+          <w:tab w:val="num" w:pos="720"/>
+        </w:tabs>
+        <w:ind w:left="720" w:hanging="360"/>
+      </w:pPr>
+      <w:rPr>
+        <w:rFonts w:ascii="Symbol" w:hAnsi="Symbol" w:hint="default"/>
+        <w:sz w:val="20"/>
+      </w:rPr>
+    </w:lvl>
+    <w:lvl w:ilvl="1" w:tentative="1">
+      <w:start w:val="1"/>
+      <w:numFmt w:val="bullet"/>
+      <w:lvlText w:val="o"/>
+      <w:lvlJc w:val="left"/>
+      <w:pPr>
+        <w:tabs>
+          <w:tab w:val="num" w:pos="1440"/>
+        </w:tabs>
+        <w:ind w:left="1440" w:hanging="360"/>
+      </w:pPr>
+      <w:rPr>
+        <w:rFonts w:ascii="Courier New" w:hAnsi="Courier New" w:hint="default"/>
+        <w:sz w:val="20"/>
+      </w:rPr>
+    </w:lvl>
+    <w:lvl w:ilvl="2" w:tentative="1">
+      <w:start w:val="1"/>
+      <w:numFmt w:val="bullet"/>
+      <w:lvlText w:val=""/>
+      <w:lvlJc w:val="left"/>
+      <w:pPr>
+        <w:tabs>
+          <w:tab w:val="num" w:pos="2160"/>
+        </w:tabs>
+        <w:ind w:left="2160" w:hanging="360"/>
+      </w:pPr>
+      <w:rPr>
+        <w:rFonts w:ascii="Wingdings" w:hAnsi="Wingdings" w:hint="default"/>
+        <w:sz w:val="20"/>
+      </w:rPr>
+    </w:lvl>
+    <w:lvl w:ilvl="3" w:tentative="1">
+      <w:start w:val="1"/>
+      <w:numFmt w:val="bullet"/>
+      <w:lvlText w:val=""/>
+      <w:lvlJc w:val="left"/>
+      <w:pPr>
+        <w:tabs>
+          <w:tab w:val="num" w:pos="2880"/>
+        </w:tabs>
+        <w:ind w:left="2880" w:hanging="360"/>
+      </w:pPr>
+      <w:rPr>
+        <w:rFonts w:ascii="Wingdings" w:hAnsi="Wingdings" w:hint="default"/>
+        <w:sz w:val="20"/>
+      </w:rPr>
+    </w:lvl>
+    <w:lvl w:ilvl="4" w:tentative="1">
+      <w:start w:val="1"/>
+      <w:numFmt w:val="bullet"/>
+      <w:lvlText w:val=""/>
+      <w:lvlJc w:val="left"/>
+      <w:pPr>
+        <w:tabs>
+          <w:tab w:val="num" w:pos="3600"/>
+        </w:tabs>
+        <w:ind w:left="3600" w:hanging="360"/>
+      </w:pPr>
+      <w:rPr>
+        <w:rFonts w:ascii="Wingdings" w:hAnsi="Wingdings" w:hint="default"/>
+        <w:sz w:val="20"/>
+      </w:rPr>
+    </w:lvl>
+    <w:lvl w:ilvl="5" w:tentative="1">
+      <w:start w:val="1"/>
+      <w:numFmt w:val="bullet"/>
+      <w:lvlText w:val=""/>
+      <w:lvlJc w:val="left"/>
+      <w:pPr>
+        <w:tabs>
+          <w:tab w:val="num" w:pos="4320"/>
+        </w:tabs>
+        <w:ind w:left="4320" w:hanging="360"/>
+      </w:pPr>
+      <w:rPr>
+        <w:rFonts w:ascii="Wingdings" w:hAnsi="Wingdings" w:hint="default"/>
+        <w:sz w:val="20"/>
+      </w:rPr>
+    </w:lvl>
+    <w:lvl w:ilvl="6" w:tentative="1">
+      <w:start w:val="1"/>
+      <w:numFmt w:val="bullet"/>
+      <w:lvlText w:val=""/>
+      <w:lvlJc w:val="left"/>
+      <w:pPr>
+        <w:tabs>
+          <w:tab w:val="num" w:pos="5040"/>
+        </w:tabs>
+        <w:ind w:left="5040" w:hanging="360"/>
+      </w:pPr>
+      <w:rPr>
+        <w:rFonts w:ascii="Wingdings" w:hAnsi="Wingdings" w:hint="default"/>
+        <w:sz w:val="20"/>
+      </w:rPr>
+    </w:lvl>
+    <w:lvl w:ilvl="7" w:tentative="1">
+      <w:start w:val="1"/>
+      <w:numFmt w:val="bullet"/>
+      <w:lvlText w:val=""/>
+      <w:lvlJc w:val="left"/>
+      <w:pPr>
+        <w:tabs>
+          <w:tab w:val="num" w:pos="5760"/>
+        </w:tabs>
+        <w:ind w:left="5760" w:hanging="360"/>
+      </w:pPr>
+      <w:rPr>
+        <w:rFonts w:ascii="Wingdings" w:hAnsi="Wingdings" w:hint="default"/>
+        <w:sz w:val="20"/>
+      </w:rPr>
+    </w:lvl>
+    <w:lvl w:ilvl="8" w:tentative="1">
+      <w:start w:val="1"/>
+      <w:numFmt w:val="bullet"/>
+      <w:lvlText w:val=""/>
+      <w:lvlJc w:val="left"/>
+      <w:pPr>
+        <w:tabs>
+          <w:tab w:val="num" w:pos="6480"/>
+        </w:tabs>
+        <w:ind w:left="6480" w:hanging="360"/>
+      </w:pPr>
+      <w:rPr>
+        <w:rFonts w:ascii="Wingdings" w:hAnsi="Wingdings" w:hint="default"/>
+        <w:sz w:val="20"/>
+      </w:rPr>
+    </w:lvl>
+  </w:abstractNum>
+  <w:abstractNum w:abstractNumId="23" w15:restartNumberingAfterBreak="0">
+    <w:nsid w:val="5E0646DE"/>
+    <w:multiLevelType w:val="multilevel"/>
+    <w:tmpl w:val="D0A4DC66"/>
+    <w:lvl w:ilvl="0">
+      <w:start w:val="1"/>
+      <w:numFmt w:val="bullet"/>
+      <w:lvlText w:val=""/>
+      <w:lvlJc w:val="left"/>
+      <w:pPr>
+        <w:tabs>
+          <w:tab w:val="num" w:pos="720"/>
+        </w:tabs>
+        <w:ind w:left="720" w:hanging="360"/>
+      </w:pPr>
+      <w:rPr>
+        <w:rFonts w:ascii="Symbol" w:hAnsi="Symbol" w:hint="default"/>
+        <w:sz w:val="20"/>
+      </w:rPr>
+    </w:lvl>
+    <w:lvl w:ilvl="1" w:tentative="1">
+      <w:start w:val="1"/>
+      <w:numFmt w:val="bullet"/>
+      <w:lvlText w:val="o"/>
+      <w:lvlJc w:val="left"/>
+      <w:pPr>
+        <w:tabs>
+          <w:tab w:val="num" w:pos="1440"/>
+        </w:tabs>
+        <w:ind w:left="1440" w:hanging="360"/>
+      </w:pPr>
+      <w:rPr>
+        <w:rFonts w:ascii="Courier New" w:hAnsi="Courier New" w:hint="default"/>
+        <w:sz w:val="20"/>
+      </w:rPr>
+    </w:lvl>
+    <w:lvl w:ilvl="2" w:tentative="1">
+      <w:start w:val="1"/>
+      <w:numFmt w:val="bullet"/>
+      <w:lvlText w:val=""/>
+      <w:lvlJc w:val="left"/>
+      <w:pPr>
+        <w:tabs>
+          <w:tab w:val="num" w:pos="2160"/>
+        </w:tabs>
+        <w:ind w:left="2160" w:hanging="360"/>
+      </w:pPr>
+      <w:rPr>
+        <w:rFonts w:ascii="Wingdings" w:hAnsi="Wingdings" w:hint="default"/>
+        <w:sz w:val="20"/>
+      </w:rPr>
+    </w:lvl>
+    <w:lvl w:ilvl="3" w:tentative="1">
+      <w:start w:val="1"/>
+      <w:numFmt w:val="bullet"/>
+      <w:lvlText w:val=""/>
+      <w:lvlJc w:val="left"/>
+      <w:pPr>
+        <w:tabs>
+          <w:tab w:val="num" w:pos="2880"/>
+        </w:tabs>
+        <w:ind w:left="2880" w:hanging="360"/>
+      </w:pPr>
+      <w:rPr>
+        <w:rFonts w:ascii="Wingdings" w:hAnsi="Wingdings" w:hint="default"/>
+        <w:sz w:val="20"/>
+      </w:rPr>
+    </w:lvl>
+    <w:lvl w:ilvl="4" w:tentative="1">
+      <w:start w:val="1"/>
+      <w:numFmt w:val="bullet"/>
+      <w:lvlText w:val=""/>
+      <w:lvlJc w:val="left"/>
+      <w:pPr>
+        <w:tabs>
+          <w:tab w:val="num" w:pos="3600"/>
+        </w:tabs>
+        <w:ind w:left="3600" w:hanging="360"/>
+      </w:pPr>
+      <w:rPr>
+        <w:rFonts w:ascii="Wingdings" w:hAnsi="Wingdings" w:hint="default"/>
+        <w:sz w:val="20"/>
+      </w:rPr>
+    </w:lvl>
+    <w:lvl w:ilvl="5" w:tentative="1">
+      <w:start w:val="1"/>
+      <w:numFmt w:val="bullet"/>
+      <w:lvlText w:val=""/>
+      <w:lvlJc w:val="left"/>
+      <w:pPr>
+        <w:tabs>
+          <w:tab w:val="num" w:pos="4320"/>
+        </w:tabs>
+        <w:ind w:left="4320" w:hanging="360"/>
+      </w:pPr>
+      <w:rPr>
+        <w:rFonts w:ascii="Wingdings" w:hAnsi="Wingdings" w:hint="default"/>
+        <w:sz w:val="20"/>
+      </w:rPr>
+    </w:lvl>
+    <w:lvl w:ilvl="6" w:tentative="1">
+      <w:start w:val="1"/>
+      <w:numFmt w:val="bullet"/>
+      <w:lvlText w:val=""/>
+      <w:lvlJc w:val="left"/>
+      <w:pPr>
+        <w:tabs>
+          <w:tab w:val="num" w:pos="5040"/>
+        </w:tabs>
+        <w:ind w:left="5040" w:hanging="360"/>
+      </w:pPr>
+      <w:rPr>
+        <w:rFonts w:ascii="Wingdings" w:hAnsi="Wingdings" w:hint="default"/>
+        <w:sz w:val="20"/>
+      </w:rPr>
+    </w:lvl>
+    <w:lvl w:ilvl="7" w:tentative="1">
+      <w:start w:val="1"/>
+      <w:numFmt w:val="bullet"/>
+      <w:lvlText w:val=""/>
+      <w:lvlJc w:val="left"/>
+      <w:pPr>
+        <w:tabs>
+          <w:tab w:val="num" w:pos="5760"/>
+        </w:tabs>
+        <w:ind w:left="5760" w:hanging="360"/>
+      </w:pPr>
+      <w:rPr>
+        <w:rFonts w:ascii="Wingdings" w:hAnsi="Wingdings" w:hint="default"/>
+        <w:sz w:val="20"/>
+      </w:rPr>
+    </w:lvl>
+    <w:lvl w:ilvl="8" w:tentative="1">
+      <w:start w:val="1"/>
+      <w:numFmt w:val="bullet"/>
+      <w:lvlText w:val=""/>
+      <w:lvlJc w:val="left"/>
+      <w:pPr>
+        <w:tabs>
+          <w:tab w:val="num" w:pos="6480"/>
+        </w:tabs>
+        <w:ind w:left="6480" w:hanging="360"/>
+      </w:pPr>
+      <w:rPr>
+        <w:rFonts w:ascii="Wingdings" w:hAnsi="Wingdings" w:hint="default"/>
+        <w:sz w:val="20"/>
+      </w:rPr>
+    </w:lvl>
+  </w:abstractNum>
+  <w:abstractNum w:abstractNumId="24" w15:restartNumberingAfterBreak="0">
     <w:nsid w:val="5E3B586A"/>
     <w:multiLevelType w:val="multilevel"/>
     <w:tmpl w:val="2714AD0C"/>
@@ -3849,7 +5045,7 @@
       </w:rPr>
     </w:lvl>
   </w:abstractNum>
-  <w:abstractNum w:abstractNumId="16" w15:restartNumberingAfterBreak="0">
+  <w:abstractNum w:abstractNumId="25" w15:restartNumberingAfterBreak="0">
     <w:nsid w:val="64264D20"/>
     <w:multiLevelType w:val="multilevel"/>
     <w:tmpl w:val="0A385732"/>
@@ -3998,7 +5194,7 @@
       </w:rPr>
     </w:lvl>
   </w:abstractNum>
-  <w:abstractNum w:abstractNumId="17" w15:restartNumberingAfterBreak="0">
+  <w:abstractNum w:abstractNumId="26" w15:restartNumberingAfterBreak="0">
     <w:nsid w:val="737805DE"/>
     <w:multiLevelType w:val="multilevel"/>
     <w:tmpl w:val="9B98B7B8"/>
@@ -4111,7 +5307,7 @@
       </w:pPr>
     </w:lvl>
   </w:abstractNum>
-  <w:abstractNum w:abstractNumId="18" w15:restartNumberingAfterBreak="0">
+  <w:abstractNum w:abstractNumId="27" w15:restartNumberingAfterBreak="0">
     <w:nsid w:val="75505C42"/>
     <w:multiLevelType w:val="multilevel"/>
     <w:tmpl w:val="339C6A84"/>
@@ -4260,7 +5456,7 @@
       </w:rPr>
     </w:lvl>
   </w:abstractNum>
-  <w:abstractNum w:abstractNumId="19" w15:restartNumberingAfterBreak="0">
+  <w:abstractNum w:abstractNumId="28" w15:restartNumberingAfterBreak="0">
     <w:nsid w:val="787E5B0E"/>
     <w:multiLevelType w:val="multilevel"/>
     <w:tmpl w:val="F17850F6"/>
@@ -4409,7 +5605,7 @@
       </w:rPr>
     </w:lvl>
   </w:abstractNum>
-  <w:abstractNum w:abstractNumId="20" w15:restartNumberingAfterBreak="0">
+  <w:abstractNum w:abstractNumId="29" w15:restartNumberingAfterBreak="0">
     <w:nsid w:val="798D67B0"/>
     <w:multiLevelType w:val="multilevel"/>
     <w:tmpl w:val="3B4AD84A"/>
@@ -4558,32 +5754,181 @@
       </w:rPr>
     </w:lvl>
   </w:abstractNum>
+  <w:abstractNum w:abstractNumId="30" w15:restartNumberingAfterBreak="0">
+    <w:nsid w:val="7CDF3C44"/>
+    <w:multiLevelType w:val="multilevel"/>
+    <w:tmpl w:val="62944F40"/>
+    <w:lvl w:ilvl="0">
+      <w:start w:val="1"/>
+      <w:numFmt w:val="bullet"/>
+      <w:lvlText w:val=""/>
+      <w:lvlJc w:val="left"/>
+      <w:pPr>
+        <w:tabs>
+          <w:tab w:val="num" w:pos="720"/>
+        </w:tabs>
+        <w:ind w:left="720" w:hanging="360"/>
+      </w:pPr>
+      <w:rPr>
+        <w:rFonts w:ascii="Symbol" w:hAnsi="Symbol" w:hint="default"/>
+        <w:sz w:val="20"/>
+      </w:rPr>
+    </w:lvl>
+    <w:lvl w:ilvl="1" w:tentative="1">
+      <w:start w:val="1"/>
+      <w:numFmt w:val="bullet"/>
+      <w:lvlText w:val="o"/>
+      <w:lvlJc w:val="left"/>
+      <w:pPr>
+        <w:tabs>
+          <w:tab w:val="num" w:pos="1440"/>
+        </w:tabs>
+        <w:ind w:left="1440" w:hanging="360"/>
+      </w:pPr>
+      <w:rPr>
+        <w:rFonts w:ascii="Courier New" w:hAnsi="Courier New" w:hint="default"/>
+        <w:sz w:val="20"/>
+      </w:rPr>
+    </w:lvl>
+    <w:lvl w:ilvl="2" w:tentative="1">
+      <w:start w:val="1"/>
+      <w:numFmt w:val="bullet"/>
+      <w:lvlText w:val=""/>
+      <w:lvlJc w:val="left"/>
+      <w:pPr>
+        <w:tabs>
+          <w:tab w:val="num" w:pos="2160"/>
+        </w:tabs>
+        <w:ind w:left="2160" w:hanging="360"/>
+      </w:pPr>
+      <w:rPr>
+        <w:rFonts w:ascii="Wingdings" w:hAnsi="Wingdings" w:hint="default"/>
+        <w:sz w:val="20"/>
+      </w:rPr>
+    </w:lvl>
+    <w:lvl w:ilvl="3" w:tentative="1">
+      <w:start w:val="1"/>
+      <w:numFmt w:val="bullet"/>
+      <w:lvlText w:val=""/>
+      <w:lvlJc w:val="left"/>
+      <w:pPr>
+        <w:tabs>
+          <w:tab w:val="num" w:pos="2880"/>
+        </w:tabs>
+        <w:ind w:left="2880" w:hanging="360"/>
+      </w:pPr>
+      <w:rPr>
+        <w:rFonts w:ascii="Wingdings" w:hAnsi="Wingdings" w:hint="default"/>
+        <w:sz w:val="20"/>
+      </w:rPr>
+    </w:lvl>
+    <w:lvl w:ilvl="4" w:tentative="1">
+      <w:start w:val="1"/>
+      <w:numFmt w:val="bullet"/>
+      <w:lvlText w:val=""/>
+      <w:lvlJc w:val="left"/>
+      <w:pPr>
+        <w:tabs>
+          <w:tab w:val="num" w:pos="3600"/>
+        </w:tabs>
+        <w:ind w:left="3600" w:hanging="360"/>
+      </w:pPr>
+      <w:rPr>
+        <w:rFonts w:ascii="Wingdings" w:hAnsi="Wingdings" w:hint="default"/>
+        <w:sz w:val="20"/>
+      </w:rPr>
+    </w:lvl>
+    <w:lvl w:ilvl="5" w:tentative="1">
+      <w:start w:val="1"/>
+      <w:numFmt w:val="bullet"/>
+      <w:lvlText w:val=""/>
+      <w:lvlJc w:val="left"/>
+      <w:pPr>
+        <w:tabs>
+          <w:tab w:val="num" w:pos="4320"/>
+        </w:tabs>
+        <w:ind w:left="4320" w:hanging="360"/>
+      </w:pPr>
+      <w:rPr>
+        <w:rFonts w:ascii="Wingdings" w:hAnsi="Wingdings" w:hint="default"/>
+        <w:sz w:val="20"/>
+      </w:rPr>
+    </w:lvl>
+    <w:lvl w:ilvl="6" w:tentative="1">
+      <w:start w:val="1"/>
+      <w:numFmt w:val="bullet"/>
+      <w:lvlText w:val=""/>
+      <w:lvlJc w:val="left"/>
+      <w:pPr>
+        <w:tabs>
+          <w:tab w:val="num" w:pos="5040"/>
+        </w:tabs>
+        <w:ind w:left="5040" w:hanging="360"/>
+      </w:pPr>
+      <w:rPr>
+        <w:rFonts w:ascii="Wingdings" w:hAnsi="Wingdings" w:hint="default"/>
+        <w:sz w:val="20"/>
+      </w:rPr>
+    </w:lvl>
+    <w:lvl w:ilvl="7" w:tentative="1">
+      <w:start w:val="1"/>
+      <w:numFmt w:val="bullet"/>
+      <w:lvlText w:val=""/>
+      <w:lvlJc w:val="left"/>
+      <w:pPr>
+        <w:tabs>
+          <w:tab w:val="num" w:pos="5760"/>
+        </w:tabs>
+        <w:ind w:left="5760" w:hanging="360"/>
+      </w:pPr>
+      <w:rPr>
+        <w:rFonts w:ascii="Wingdings" w:hAnsi="Wingdings" w:hint="default"/>
+        <w:sz w:val="20"/>
+      </w:rPr>
+    </w:lvl>
+    <w:lvl w:ilvl="8" w:tentative="1">
+      <w:start w:val="1"/>
+      <w:numFmt w:val="bullet"/>
+      <w:lvlText w:val=""/>
+      <w:lvlJc w:val="left"/>
+      <w:pPr>
+        <w:tabs>
+          <w:tab w:val="num" w:pos="6480"/>
+        </w:tabs>
+        <w:ind w:left="6480" w:hanging="360"/>
+      </w:pPr>
+      <w:rPr>
+        <w:rFonts w:ascii="Wingdings" w:hAnsi="Wingdings" w:hint="default"/>
+        <w:sz w:val="20"/>
+      </w:rPr>
+    </w:lvl>
+  </w:abstractNum>
   <w:num w:numId="1" w16cid:durableId="349646635">
-    <w:abstractNumId w:val="8"/>
+    <w:abstractNumId w:val="10"/>
   </w:num>
   <w:num w:numId="2" w16cid:durableId="1150823820">
-    <w:abstractNumId w:val="11"/>
+    <w:abstractNumId w:val="16"/>
   </w:num>
   <w:num w:numId="3" w16cid:durableId="2097676460">
     <w:abstractNumId w:val="3"/>
   </w:num>
   <w:num w:numId="4" w16cid:durableId="1057555533">
-    <w:abstractNumId w:val="17"/>
+    <w:abstractNumId w:val="26"/>
   </w:num>
   <w:num w:numId="5" w16cid:durableId="1021665181">
-    <w:abstractNumId w:val="9"/>
+    <w:abstractNumId w:val="11"/>
   </w:num>
   <w:num w:numId="6" w16cid:durableId="543253450">
-    <w:abstractNumId w:val="12"/>
+    <w:abstractNumId w:val="17"/>
   </w:num>
   <w:num w:numId="7" w16cid:durableId="216093178">
     <w:abstractNumId w:val="0"/>
   </w:num>
   <w:num w:numId="8" w16cid:durableId="1921324796">
-    <w:abstractNumId w:val="7"/>
+    <w:abstractNumId w:val="9"/>
   </w:num>
   <w:num w:numId="9" w16cid:durableId="1455519134">
-    <w:abstractNumId w:val="18"/>
+    <w:abstractNumId w:val="27"/>
   </w:num>
   <w:num w:numId="10" w16cid:durableId="1153566076">
     <w:abstractNumId w:val="2"/>
@@ -4592,34 +5937,64 @@
     <w:abstractNumId w:val="1"/>
   </w:num>
   <w:num w:numId="12" w16cid:durableId="199973053">
+    <w:abstractNumId w:val="21"/>
+  </w:num>
+  <w:num w:numId="13" w16cid:durableId="1425108553">
+    <w:abstractNumId w:val="7"/>
+  </w:num>
+  <w:num w:numId="14" w16cid:durableId="1339307134">
+    <w:abstractNumId w:val="25"/>
+  </w:num>
+  <w:num w:numId="15" w16cid:durableId="581184230">
+    <w:abstractNumId w:val="28"/>
+  </w:num>
+  <w:num w:numId="16" w16cid:durableId="466899126">
+    <w:abstractNumId w:val="29"/>
+  </w:num>
+  <w:num w:numId="17" w16cid:durableId="549615398">
+    <w:abstractNumId w:val="8"/>
+  </w:num>
+  <w:num w:numId="18" w16cid:durableId="904216820">
+    <w:abstractNumId w:val="13"/>
+  </w:num>
+  <w:num w:numId="19" w16cid:durableId="982588703">
+    <w:abstractNumId w:val="6"/>
+  </w:num>
+  <w:num w:numId="20" w16cid:durableId="577594977">
+    <w:abstractNumId w:val="24"/>
+  </w:num>
+  <w:num w:numId="21" w16cid:durableId="1115052427">
+    <w:abstractNumId w:val="20"/>
+  </w:num>
+  <w:num w:numId="22" w16cid:durableId="346830026">
+    <w:abstractNumId w:val="15"/>
+  </w:num>
+  <w:num w:numId="23" w16cid:durableId="1712413124">
+    <w:abstractNumId w:val="23"/>
+  </w:num>
+  <w:num w:numId="24" w16cid:durableId="1527596648">
+    <w:abstractNumId w:val="30"/>
+  </w:num>
+  <w:num w:numId="25" w16cid:durableId="1806922246">
+    <w:abstractNumId w:val="19"/>
+  </w:num>
+  <w:num w:numId="26" w16cid:durableId="1726447305">
+    <w:abstractNumId w:val="12"/>
+  </w:num>
+  <w:num w:numId="27" w16cid:durableId="904948138">
     <w:abstractNumId w:val="14"/>
   </w:num>
-  <w:num w:numId="13" w16cid:durableId="1425108553">
+  <w:num w:numId="28" w16cid:durableId="1053040496">
+    <w:abstractNumId w:val="22"/>
+  </w:num>
+  <w:num w:numId="29" w16cid:durableId="685179997">
+    <w:abstractNumId w:val="18"/>
+  </w:num>
+  <w:num w:numId="30" w16cid:durableId="1913005238">
     <w:abstractNumId w:val="5"/>
   </w:num>
-  <w:num w:numId="14" w16cid:durableId="1339307134">
-    <w:abstractNumId w:val="16"/>
-  </w:num>
-  <w:num w:numId="15" w16cid:durableId="581184230">
-    <w:abstractNumId w:val="19"/>
-  </w:num>
-  <w:num w:numId="16" w16cid:durableId="466899126">
-    <w:abstractNumId w:val="20"/>
-  </w:num>
-  <w:num w:numId="17" w16cid:durableId="549615398">
-    <w:abstractNumId w:val="6"/>
-  </w:num>
-  <w:num w:numId="18" w16cid:durableId="904216820">
-    <w:abstractNumId w:val="10"/>
-  </w:num>
-  <w:num w:numId="19" w16cid:durableId="982588703">
+  <w:num w:numId="31" w16cid:durableId="1407147685">
     <w:abstractNumId w:val="4"/>
-  </w:num>
-  <w:num w:numId="20" w16cid:durableId="577594977">
-    <w:abstractNumId w:val="15"/>
-  </w:num>
-  <w:num w:numId="21" w16cid:durableId="1115052427">
-    <w:abstractNumId w:val="13"/>
   </w:num>
 </w:numbering>
 </file>
@@ -5028,7 +6403,6 @@
   <w:style w:type="character" w:default="1" w:styleId="DefaultParagraphFont">
     <w:name w:val="Default Paragraph Font"/>
     <w:uiPriority w:val="1"/>
-    <w:semiHidden/>
     <w:unhideWhenUsed/>
   </w:style>
   <w:style w:type="table" w:default="1" w:styleId="TableNormal">

</xml_diff>

<commit_message>
in c up 74 program, and sum notes
</commit_message>
<xml_diff>
--- a/BCA/UNIT-1 (3)Fy1s.docx
+++ b/BCA/UNIT-1 (3)Fy1s.docx
@@ -428,21 +428,7 @@
           <w:sz w:val="40"/>
           <w:szCs w:val="40"/>
         </w:rPr>
-        <w:t xml:space="preserve">Encouraging action or </w:t>
-      </w:r>
-      <w:r>
-        <w:rPr>
-          <w:sz w:val="40"/>
-          <w:szCs w:val="40"/>
-        </w:rPr>
-        <w:t>behaviour</w:t>
-      </w:r>
-      <w:r>
-        <w:rPr>
-          <w:sz w:val="40"/>
-          <w:szCs w:val="40"/>
-        </w:rPr>
-        <w:t>.</w:t>
+        <w:t>Encouraging action or behaviour.</w:t>
       </w:r>
     </w:p>
     <w:p>
@@ -557,21 +543,7 @@
           <w:sz w:val="40"/>
           <w:szCs w:val="40"/>
         </w:rPr>
-        <w:t xml:space="preserve">To persuade or influence opinions and </w:t>
-      </w:r>
-      <w:r>
-        <w:rPr>
-          <w:sz w:val="40"/>
-          <w:szCs w:val="40"/>
-        </w:rPr>
-        <w:t>behaviours</w:t>
-      </w:r>
-      <w:r>
-        <w:rPr>
-          <w:sz w:val="40"/>
-          <w:szCs w:val="40"/>
-        </w:rPr>
-        <w:t>.</w:t>
+        <w:t>To persuade or influence opinions and behaviours.</w:t>
       </w:r>
     </w:p>
     <w:p>
@@ -1100,27 +1072,7 @@
           <w:sz w:val="40"/>
           <w:szCs w:val="40"/>
         </w:rPr>
-        <w:t xml:space="preserve">8. 7 </w:t>
-      </w:r>
-      <w:proofErr w:type="gramStart"/>
-      <w:r>
-        <w:rPr>
-          <w:b/>
-          <w:bCs/>
-          <w:sz w:val="40"/>
-          <w:szCs w:val="40"/>
-        </w:rPr>
-        <w:t>C's</w:t>
-      </w:r>
-      <w:proofErr w:type="gramEnd"/>
-      <w:r>
-        <w:rPr>
-          <w:b/>
-          <w:bCs/>
-          <w:sz w:val="40"/>
-          <w:szCs w:val="40"/>
-        </w:rPr>
-        <w:t xml:space="preserve"> of Communication:</w:t>
+        <w:t>8. 7 C's of Communication:</w:t>
       </w:r>
     </w:p>
     <w:p>
@@ -6403,6 +6355,7 @@
   <w:style w:type="character" w:default="1" w:styleId="DefaultParagraphFont">
     <w:name w:val="Default Paragraph Font"/>
     <w:uiPriority w:val="1"/>
+    <w:semiHidden/>
     <w:unhideWhenUsed/>
   </w:style>
   <w:style w:type="table" w:default="1" w:styleId="TableNormal">

</xml_diff>